<commit_message>
testing, contract details, and final sprint2 document
</commit_message>
<xml_diff>
--- a/Release and Sprint Plansv2.docx
+++ b/Release and Sprint Plansv2.docx
@@ -7655,15 +7655,15 @@
         <w:tblLook w:val="04A0" w:firstRow="1" w:lastRow="0" w:firstColumn="1" w:lastColumn="0" w:noHBand="0" w:noVBand="1"/>
       </w:tblPr>
       <w:tblGrid>
-        <w:gridCol w:w="939"/>
-        <w:gridCol w:w="907"/>
-        <w:gridCol w:w="935"/>
-        <w:gridCol w:w="935"/>
-        <w:gridCol w:w="989"/>
-        <w:gridCol w:w="1398"/>
         <w:gridCol w:w="959"/>
-        <w:gridCol w:w="974"/>
-        <w:gridCol w:w="974"/>
+        <w:gridCol w:w="924"/>
+        <w:gridCol w:w="955"/>
+        <w:gridCol w:w="955"/>
+        <w:gridCol w:w="1012"/>
+        <w:gridCol w:w="1428"/>
+        <w:gridCol w:w="979"/>
+        <w:gridCol w:w="997"/>
+        <w:gridCol w:w="997"/>
       </w:tblGrid>
       <w:tr>
         <w:tc>
@@ -9039,7 +9039,17 @@
           <w:szCs w:val="24"/>
           <w:lang w:eastAsia="en-AU"/>
         </w:rPr>
-        <w:t>38hr</w:t>
+        <w:t>43</w:t>
+      </w:r>
+      <w:r>
+        <w:rPr>
+          <w:rFonts w:ascii="Calibri" w:eastAsia="Times New Roman" w:hAnsi="Calibri" w:cs="Times New Roman"/>
+          <w:color w:val="000000"/>
+          <w:sz w:val="24"/>
+          <w:szCs w:val="24"/>
+          <w:lang w:eastAsia="en-AU"/>
+        </w:rPr>
+        <w:t>hr</w:t>
       </w:r>
     </w:p>
     <w:p>
@@ -9118,8 +9128,8 @@
         <w:tblLook w:val="04A0" w:firstRow="1" w:lastRow="0" w:firstColumn="1" w:lastColumn="0" w:noHBand="0" w:noVBand="1"/>
       </w:tblPr>
       <w:tblGrid>
-        <w:gridCol w:w="906"/>
-        <w:gridCol w:w="5929"/>
+        <w:gridCol w:w="915"/>
+        <w:gridCol w:w="6176"/>
         <w:gridCol w:w="1241"/>
         <w:gridCol w:w="934"/>
       </w:tblGrid>
@@ -9944,7 +9954,7 @@
                 <w:szCs w:val="24"/>
                 <w:lang w:eastAsia="en-AU"/>
               </w:rPr>
-              <w:t>TBA</w:t>
+              <w:t>1.5hr</w:t>
             </w:r>
           </w:p>
         </w:tc>
@@ -10097,6 +10107,15 @@
                 <w:lang w:eastAsia="en-AU"/>
               </w:rPr>
             </w:pPr>
+            <w:r>
+              <w:rPr>
+                <w:rFonts w:ascii="Arial" w:eastAsia="Times New Roman" w:hAnsi="Arial" w:cs="Arial"/>
+                <w:sz w:val="24"/>
+                <w:szCs w:val="24"/>
+                <w:lang w:eastAsia="en-AU"/>
+              </w:rPr>
+              <w:t>11hr</w:t>
+            </w:r>
           </w:p>
         </w:tc>
       </w:tr>
@@ -10125,6 +10144,7 @@
           <w:szCs w:val="24"/>
           <w:lang w:eastAsia="en-AU"/>
         </w:rPr>
+        <w:lastRenderedPageBreak/>
         <w:t xml:space="preserve">Story ID: 02 </w:t>
       </w:r>
       <w:r>
@@ -10165,8 +10185,8 @@
         <w:tblLook w:val="04A0" w:firstRow="1" w:lastRow="0" w:firstColumn="1" w:lastColumn="0" w:noHBand="0" w:noVBand="1"/>
       </w:tblPr>
       <w:tblGrid>
-        <w:gridCol w:w="862"/>
-        <w:gridCol w:w="6033"/>
+        <w:gridCol w:w="923"/>
+        <w:gridCol w:w="6198"/>
         <w:gridCol w:w="1211"/>
         <w:gridCol w:w="904"/>
       </w:tblGrid>
@@ -11257,10 +11277,10 @@
         <w:tblLook w:val="04A0" w:firstRow="1" w:lastRow="0" w:firstColumn="1" w:lastColumn="0" w:noHBand="0" w:noVBand="1"/>
       </w:tblPr>
       <w:tblGrid>
-        <w:gridCol w:w="710"/>
-        <w:gridCol w:w="6333"/>
-        <w:gridCol w:w="1124"/>
-        <w:gridCol w:w="843"/>
+        <w:gridCol w:w="724"/>
+        <w:gridCol w:w="6502"/>
+        <w:gridCol w:w="1149"/>
+        <w:gridCol w:w="861"/>
       </w:tblGrid>
       <w:tr>
         <w:tc>
@@ -12124,7 +12144,7 @@
                 <w:szCs w:val="24"/>
                 <w:lang w:eastAsia="en-AU"/>
               </w:rPr>
-              <w:t>TBA</w:t>
+              <w:t>1hr</w:t>
             </w:r>
           </w:p>
         </w:tc>
@@ -12294,6 +12314,15 @@
                 <w:lang w:eastAsia="en-AU"/>
               </w:rPr>
             </w:pPr>
+            <w:r>
+              <w:rPr>
+                <w:rFonts w:ascii="Arial" w:eastAsia="Times New Roman" w:hAnsi="Arial" w:cs="Arial"/>
+                <w:sz w:val="24"/>
+                <w:szCs w:val="24"/>
+                <w:lang w:eastAsia="en-AU"/>
+              </w:rPr>
+              <w:t>12.5hr</w:t>
+            </w:r>
           </w:p>
         </w:tc>
       </w:tr>
@@ -12361,10 +12390,10 @@
         <w:tblLook w:val="04A0" w:firstRow="1" w:lastRow="0" w:firstColumn="1" w:lastColumn="0" w:noHBand="0" w:noVBand="1"/>
       </w:tblPr>
       <w:tblGrid>
-        <w:gridCol w:w="666"/>
-        <w:gridCol w:w="6513"/>
-        <w:gridCol w:w="1043"/>
-        <w:gridCol w:w="788"/>
+        <w:gridCol w:w="672"/>
+        <w:gridCol w:w="6610"/>
+        <w:gridCol w:w="1056"/>
+        <w:gridCol w:w="898"/>
       </w:tblGrid>
       <w:tr>
         <w:tc>
@@ -12752,7 +12781,7 @@
                 <w:szCs w:val="24"/>
                 <w:lang w:eastAsia="en-AU"/>
               </w:rPr>
-              <w:t>10</w:t>
+              <w:t>8</w:t>
             </w:r>
             <w:r>
               <w:rPr>
@@ -12802,7 +12831,6 @@
                 <w:szCs w:val="24"/>
                 <w:lang w:eastAsia="en-AU"/>
               </w:rPr>
-              <w:lastRenderedPageBreak/>
               <w:t>2</w:t>
             </w:r>
           </w:p>
@@ -12940,7 +12968,17 @@
                 <w:szCs w:val="24"/>
                 <w:lang w:eastAsia="en-AU"/>
               </w:rPr>
-              <w:t>6hr</w:t>
+              <w:t>5</w:t>
+            </w:r>
+            <w:r>
+              <w:rPr>
+                <w:rFonts w:ascii="Arial" w:eastAsia="Times New Roman" w:hAnsi="Arial" w:cs="Arial"/>
+                <w:color w:val="000000"/>
+                <w:sz w:val="24"/>
+                <w:szCs w:val="24"/>
+                <w:lang w:eastAsia="en-AU"/>
+              </w:rPr>
+              <w:t>hr</w:t>
             </w:r>
           </w:p>
         </w:tc>
@@ -12980,6 +13018,7 @@
                 <w:szCs w:val="24"/>
                 <w:lang w:eastAsia="en-AU"/>
               </w:rPr>
+              <w:lastRenderedPageBreak/>
               <w:t>3</w:t>
             </w:r>
           </w:p>
@@ -13129,7 +13168,7 @@
                 <w:szCs w:val="24"/>
                 <w:lang w:eastAsia="en-AU"/>
               </w:rPr>
-              <w:t>TBA</w:t>
+              <w:t>1.5hr</w:t>
             </w:r>
           </w:p>
         </w:tc>
@@ -13497,7 +13536,7 @@
                 <w:szCs w:val="24"/>
                 <w:lang w:eastAsia="en-AU"/>
               </w:rPr>
-              <w:t>TBA</w:t>
+              <w:t>.75hr</w:t>
             </w:r>
           </w:p>
         </w:tc>
@@ -13626,28 +13665,16 @@
                 <w:lang w:eastAsia="en-AU"/>
               </w:rPr>
             </w:pPr>
-            <w:bookmarkStart w:id="33" w:name="_Toc427857297"/>
-            <w:r>
-              <w:rPr>
-                <w:rFonts w:ascii="Arial" w:eastAsia="Times New Roman" w:hAnsi="Arial" w:cs="Arial"/>
-                <w:color w:val="000000"/>
-                <w:sz w:val="24"/>
-                <w:szCs w:val="24"/>
-                <w:lang w:eastAsia="en-AU"/>
-              </w:rPr>
-              <w:t>8.5</w:t>
-            </w:r>
-            <w:r>
-              <w:rPr>
-                <w:rFonts w:ascii="Arial" w:eastAsia="Times New Roman" w:hAnsi="Arial" w:cs="Arial"/>
-                <w:color w:val="000000"/>
-                <w:sz w:val="24"/>
-                <w:szCs w:val="24"/>
-                <w:lang w:eastAsia="en-AU"/>
-              </w:rPr>
-              <w:t>hr</w:t>
-            </w:r>
-            <w:bookmarkEnd w:id="33"/>
+            <w:r>
+              <w:rPr>
+                <w:rFonts w:ascii="Arial" w:eastAsia="Times New Roman" w:hAnsi="Arial" w:cs="Arial"/>
+                <w:color w:val="000000"/>
+                <w:sz w:val="24"/>
+                <w:szCs w:val="24"/>
+                <w:lang w:eastAsia="en-AU"/>
+              </w:rPr>
+              <w:t>13.5hr</w:t>
+            </w:r>
           </w:p>
         </w:tc>
         <w:tc>
@@ -13679,6 +13706,16 @@
                 <w:lang w:eastAsia="en-AU"/>
               </w:rPr>
             </w:pPr>
+            <w:r>
+              <w:rPr>
+                <w:rFonts w:ascii="Arial" w:eastAsia="Times New Roman" w:hAnsi="Arial" w:cs="Arial"/>
+                <w:color w:val="000000"/>
+                <w:sz w:val="24"/>
+                <w:szCs w:val="24"/>
+                <w:lang w:eastAsia="en-AU"/>
+              </w:rPr>
+              <w:t>15.75hr</w:t>
+            </w:r>
           </w:p>
         </w:tc>
       </w:tr>
@@ -13747,10 +13784,10 @@
         <w:tblLook w:val="04A0" w:firstRow="1" w:lastRow="0" w:firstColumn="1" w:lastColumn="0" w:noHBand="0" w:noVBand="1"/>
       </w:tblPr>
       <w:tblGrid>
-        <w:gridCol w:w="706"/>
-        <w:gridCol w:w="6348"/>
-        <w:gridCol w:w="1117"/>
-        <w:gridCol w:w="839"/>
+        <w:gridCol w:w="720"/>
+        <w:gridCol w:w="6518"/>
+        <w:gridCol w:w="1142"/>
+        <w:gridCol w:w="856"/>
       </w:tblGrid>
       <w:tr>
         <w:tc>
@@ -14801,8 +14838,6 @@
           <w:lang w:eastAsia="en-AU"/>
         </w:rPr>
       </w:pPr>
-      <w:bookmarkStart w:id="34" w:name="_GoBack"/>
-      <w:bookmarkEnd w:id="34"/>
       <w:r>
         <w:rPr>
           <w:rFonts w:ascii="Arial" w:eastAsia="Times New Roman" w:hAnsi="Arial" w:cs="Arial"/>
@@ -14811,7 +14846,7 @@
           <w:szCs w:val="24"/>
           <w:lang w:eastAsia="en-AU"/>
         </w:rPr>
-        <w:t>Total Story Points:</w:t>
+        <w:t xml:space="preserve">Total Story Points: </w:t>
       </w:r>
       <w:r>
         <w:rPr>
@@ -14821,7 +14856,7 @@
           <w:szCs w:val="24"/>
           <w:lang w:eastAsia="en-AU"/>
         </w:rPr>
-        <w:tab/>
+        <w:t>56</w:t>
       </w:r>
       <w:r>
         <w:rPr>
@@ -14866,6 +14901,16 @@
           <w:lang w:eastAsia="en-AU"/>
         </w:rPr>
         <w:t xml:space="preserve">Current Velocity: </w:t>
+      </w:r>
+      <w:r>
+        <w:rPr>
+          <w:rFonts w:ascii="Arial" w:eastAsia="Times New Roman" w:hAnsi="Arial" w:cs="Arial"/>
+          <w:color w:val="000000"/>
+          <w:sz w:val="24"/>
+          <w:szCs w:val="24"/>
+          <w:lang w:eastAsia="en-AU"/>
+        </w:rPr>
+        <w:t>16</w:t>
       </w:r>
     </w:p>
     <w:p>
@@ -14915,10 +14960,10 @@
         <w:tblLook w:val="04A0" w:firstRow="1" w:lastRow="0" w:firstColumn="1" w:lastColumn="0" w:noHBand="0" w:noVBand="1"/>
       </w:tblPr>
       <w:tblGrid>
-        <w:gridCol w:w="706"/>
-        <w:gridCol w:w="6348"/>
-        <w:gridCol w:w="1117"/>
-        <w:gridCol w:w="839"/>
+        <w:gridCol w:w="720"/>
+        <w:gridCol w:w="6518"/>
+        <w:gridCol w:w="1142"/>
+        <w:gridCol w:w="856"/>
       </w:tblGrid>
       <w:tr>
         <w:tc>
@@ -14960,7 +15005,6 @@
                 <w:shd w:val="clear" w:color="auto" w:fill="8064A2"/>
                 <w:lang w:eastAsia="en-AU"/>
               </w:rPr>
-              <w:lastRenderedPageBreak/>
               <w:t>Task ID</w:t>
             </w:r>
           </w:p>
@@ -15130,6 +15174,7 @@
                 <w:szCs w:val="24"/>
                 <w:lang w:eastAsia="en-AU"/>
               </w:rPr>
+              <w:lastRenderedPageBreak/>
               <w:t>1</w:t>
             </w:r>
           </w:p>
@@ -15264,6 +15309,15 @@
                 <w:lang w:eastAsia="en-AU"/>
               </w:rPr>
             </w:pPr>
+            <w:r>
+              <w:rPr>
+                <w:rFonts w:ascii="Arial" w:eastAsia="Times New Roman" w:hAnsi="Arial" w:cs="Arial"/>
+                <w:sz w:val="24"/>
+                <w:szCs w:val="24"/>
+                <w:lang w:eastAsia="en-AU"/>
+              </w:rPr>
+              <w:t>1hr</w:t>
+            </w:r>
           </w:p>
         </w:tc>
       </w:tr>
@@ -15409,6 +15463,15 @@
                 <w:lang w:eastAsia="en-AU"/>
               </w:rPr>
             </w:pPr>
+            <w:r>
+              <w:rPr>
+                <w:rFonts w:ascii="Arial" w:eastAsia="Times New Roman" w:hAnsi="Arial" w:cs="Arial"/>
+                <w:sz w:val="24"/>
+                <w:szCs w:val="24"/>
+                <w:lang w:eastAsia="en-AU"/>
+              </w:rPr>
+              <w:t>1hr</w:t>
+            </w:r>
           </w:p>
         </w:tc>
       </w:tr>
@@ -15581,6 +15644,15 @@
                 <w:lang w:eastAsia="en-AU"/>
               </w:rPr>
             </w:pPr>
+            <w:r>
+              <w:rPr>
+                <w:rFonts w:ascii="Arial" w:eastAsia="Times New Roman" w:hAnsi="Arial" w:cs="Arial"/>
+                <w:sz w:val="24"/>
+                <w:szCs w:val="24"/>
+                <w:lang w:eastAsia="en-AU"/>
+              </w:rPr>
+              <w:t>2hr</w:t>
+            </w:r>
           </w:p>
         </w:tc>
       </w:tr>
@@ -15726,6 +15798,15 @@
                 <w:lang w:eastAsia="en-AU"/>
               </w:rPr>
             </w:pPr>
+            <w:r>
+              <w:rPr>
+                <w:rFonts w:ascii="Arial" w:eastAsia="Times New Roman" w:hAnsi="Arial" w:cs="Arial"/>
+                <w:sz w:val="24"/>
+                <w:szCs w:val="24"/>
+                <w:lang w:eastAsia="en-AU"/>
+              </w:rPr>
+              <w:t>1hr</w:t>
+            </w:r>
           </w:p>
         </w:tc>
       </w:tr>
@@ -15867,6 +15948,15 @@
                 <w:lang w:eastAsia="en-AU"/>
               </w:rPr>
             </w:pPr>
+            <w:r>
+              <w:rPr>
+                <w:rFonts w:ascii="Arial" w:eastAsia="Times New Roman" w:hAnsi="Arial" w:cs="Arial"/>
+                <w:sz w:val="24"/>
+                <w:szCs w:val="24"/>
+                <w:lang w:eastAsia="en-AU"/>
+              </w:rPr>
+              <w:t>.5hr</w:t>
+            </w:r>
           </w:p>
         </w:tc>
       </w:tr>
@@ -16008,6 +16098,15 @@
                 <w:lang w:eastAsia="en-AU"/>
               </w:rPr>
             </w:pPr>
+            <w:r>
+              <w:rPr>
+                <w:rFonts w:ascii="Arial" w:eastAsia="Times New Roman" w:hAnsi="Arial" w:cs="Arial"/>
+                <w:sz w:val="24"/>
+                <w:szCs w:val="24"/>
+                <w:lang w:eastAsia="en-AU"/>
+              </w:rPr>
+              <w:t>.75hr</w:t>
+            </w:r>
           </w:p>
         </w:tc>
       </w:tr>
@@ -16075,7 +16174,34 @@
                 <w:szCs w:val="24"/>
                 <w:lang w:eastAsia="en-AU"/>
               </w:rPr>
-              <w:t>Story Points:                                                   Total Hours:                                                                                           </w:t>
+              <w:t>Story Points:  </w:t>
+            </w:r>
+            <w:r>
+              <w:rPr>
+                <w:rFonts w:ascii="Arial" w:eastAsia="Times New Roman" w:hAnsi="Arial" w:cs="Arial"/>
+                <w:sz w:val="24"/>
+                <w:szCs w:val="24"/>
+                <w:lang w:eastAsia="en-AU"/>
+              </w:rPr>
+              <w:t>8</w:t>
+            </w:r>
+            <w:r>
+              <w:rPr>
+                <w:rFonts w:ascii="Arial" w:eastAsia="Times New Roman" w:hAnsi="Arial" w:cs="Arial"/>
+                <w:sz w:val="24"/>
+                <w:szCs w:val="24"/>
+                <w:lang w:eastAsia="en-AU"/>
+              </w:rPr>
+              <w:t> </w:t>
+            </w:r>
+            <w:r>
+              <w:rPr>
+                <w:rFonts w:ascii="Arial" w:eastAsia="Times New Roman" w:hAnsi="Arial" w:cs="Arial"/>
+                <w:sz w:val="24"/>
+                <w:szCs w:val="24"/>
+                <w:lang w:eastAsia="en-AU"/>
+              </w:rPr>
+              <w:t>                                               Total Hours:                                                                                           </w:t>
             </w:r>
             <w:r>
               <w:rPr>
@@ -16153,6 +16279,15 @@
                 <w:lang w:eastAsia="en-AU"/>
               </w:rPr>
             </w:pPr>
+            <w:r>
+              <w:rPr>
+                <w:rFonts w:ascii="Arial" w:eastAsia="Times New Roman" w:hAnsi="Arial" w:cs="Arial"/>
+                <w:sz w:val="24"/>
+                <w:szCs w:val="24"/>
+                <w:lang w:eastAsia="en-AU"/>
+              </w:rPr>
+              <w:t>6.25hr</w:t>
+            </w:r>
           </w:p>
         </w:tc>
       </w:tr>
@@ -16214,10 +16349,10 @@
         <w:tblLook w:val="04A0" w:firstRow="1" w:lastRow="0" w:firstColumn="1" w:lastColumn="0" w:noHBand="0" w:noVBand="1"/>
       </w:tblPr>
       <w:tblGrid>
-        <w:gridCol w:w="706"/>
-        <w:gridCol w:w="6348"/>
-        <w:gridCol w:w="1117"/>
-        <w:gridCol w:w="839"/>
+        <w:gridCol w:w="720"/>
+        <w:gridCol w:w="6518"/>
+        <w:gridCol w:w="1142"/>
+        <w:gridCol w:w="856"/>
       </w:tblGrid>
       <w:tr>
         <w:tc>
@@ -16535,6 +16670,15 @@
                 <w:lang w:eastAsia="en-AU"/>
               </w:rPr>
             </w:pPr>
+            <w:r>
+              <w:rPr>
+                <w:rFonts w:ascii="Arial" w:eastAsia="Times New Roman" w:hAnsi="Arial" w:cs="Arial"/>
+                <w:sz w:val="24"/>
+                <w:szCs w:val="24"/>
+                <w:lang w:eastAsia="en-AU"/>
+              </w:rPr>
+              <w:t>1.5hr</w:t>
+            </w:r>
           </w:p>
         </w:tc>
       </w:tr>
@@ -16680,6 +16824,15 @@
                 <w:lang w:eastAsia="en-AU"/>
               </w:rPr>
             </w:pPr>
+            <w:r>
+              <w:rPr>
+                <w:rFonts w:ascii="Arial" w:eastAsia="Times New Roman" w:hAnsi="Arial" w:cs="Arial"/>
+                <w:sz w:val="24"/>
+                <w:szCs w:val="24"/>
+                <w:lang w:eastAsia="en-AU"/>
+              </w:rPr>
+              <w:t>3hr</w:t>
+            </w:r>
           </w:p>
         </w:tc>
       </w:tr>
@@ -16828,6 +16981,15 @@
                 <w:lang w:eastAsia="en-AU"/>
               </w:rPr>
             </w:pPr>
+            <w:r>
+              <w:rPr>
+                <w:rFonts w:ascii="Arial" w:eastAsia="Times New Roman" w:hAnsi="Arial" w:cs="Arial"/>
+                <w:sz w:val="24"/>
+                <w:szCs w:val="24"/>
+                <w:lang w:eastAsia="en-AU"/>
+              </w:rPr>
+              <w:t>.5hr</w:t>
+            </w:r>
           </w:p>
         </w:tc>
       </w:tr>
@@ -16969,6 +17131,15 @@
                 <w:lang w:eastAsia="en-AU"/>
               </w:rPr>
             </w:pPr>
+            <w:r>
+              <w:rPr>
+                <w:rFonts w:ascii="Arial" w:eastAsia="Times New Roman" w:hAnsi="Arial" w:cs="Arial"/>
+                <w:sz w:val="24"/>
+                <w:szCs w:val="24"/>
+                <w:lang w:eastAsia="en-AU"/>
+              </w:rPr>
+              <w:t>.25hr</w:t>
+            </w:r>
           </w:p>
         </w:tc>
       </w:tr>
@@ -17114,6 +17285,15 @@
                 <w:lang w:eastAsia="en-AU"/>
               </w:rPr>
             </w:pPr>
+            <w:r>
+              <w:rPr>
+                <w:rFonts w:ascii="Arial" w:eastAsia="Times New Roman" w:hAnsi="Arial" w:cs="Arial"/>
+                <w:sz w:val="24"/>
+                <w:szCs w:val="24"/>
+                <w:lang w:eastAsia="en-AU"/>
+              </w:rPr>
+              <w:t>1</w:t>
+            </w:r>
           </w:p>
         </w:tc>
       </w:tr>
@@ -17181,7 +17361,25 @@
                 <w:szCs w:val="24"/>
                 <w:lang w:eastAsia="en-AU"/>
               </w:rPr>
-              <w:t>Story Points:                                                   Total Hours:                                                                                           </w:t>
+              <w:t xml:space="preserve">Story Points: </w:t>
+            </w:r>
+            <w:r>
+              <w:rPr>
+                <w:rFonts w:ascii="Arial" w:eastAsia="Times New Roman" w:hAnsi="Arial" w:cs="Arial"/>
+                <w:sz w:val="24"/>
+                <w:szCs w:val="24"/>
+                <w:lang w:eastAsia="en-AU"/>
+              </w:rPr>
+              <w:t xml:space="preserve"> 8</w:t>
+            </w:r>
+            <w:r>
+              <w:rPr>
+                <w:rFonts w:ascii="Arial" w:eastAsia="Times New Roman" w:hAnsi="Arial" w:cs="Arial"/>
+                <w:sz w:val="24"/>
+                <w:szCs w:val="24"/>
+                <w:lang w:eastAsia="en-AU"/>
+              </w:rPr>
+              <w:t>                                                  Total Hours:                                                                                           </w:t>
             </w:r>
             <w:r>
               <w:rPr>
@@ -17259,6 +17457,15 @@
                 <w:lang w:eastAsia="en-AU"/>
               </w:rPr>
             </w:pPr>
+            <w:r>
+              <w:rPr>
+                <w:rFonts w:ascii="Arial" w:eastAsia="Times New Roman" w:hAnsi="Arial" w:cs="Arial"/>
+                <w:sz w:val="24"/>
+                <w:szCs w:val="24"/>
+                <w:lang w:eastAsia="en-AU"/>
+              </w:rPr>
+              <w:t>6.25hr</w:t>
+            </w:r>
           </w:p>
         </w:tc>
       </w:tr>
@@ -17320,10 +17527,10 @@
         <w:tblLook w:val="04A0" w:firstRow="1" w:lastRow="0" w:firstColumn="1" w:lastColumn="0" w:noHBand="0" w:noVBand="1"/>
       </w:tblPr>
       <w:tblGrid>
-        <w:gridCol w:w="706"/>
-        <w:gridCol w:w="6348"/>
-        <w:gridCol w:w="1117"/>
-        <w:gridCol w:w="839"/>
+        <w:gridCol w:w="720"/>
+        <w:gridCol w:w="6518"/>
+        <w:gridCol w:w="1142"/>
+        <w:gridCol w:w="856"/>
       </w:tblGrid>
       <w:tr>
         <w:tc>
@@ -17536,7 +17743,6 @@
                 <w:szCs w:val="24"/>
                 <w:lang w:eastAsia="en-AU"/>
               </w:rPr>
-              <w:lastRenderedPageBreak/>
               <w:t>1</w:t>
             </w:r>
           </w:p>
@@ -17658,6 +17864,15 @@
                 <w:lang w:eastAsia="en-AU"/>
               </w:rPr>
             </w:pPr>
+            <w:r>
+              <w:rPr>
+                <w:rFonts w:ascii="Arial" w:eastAsia="Times New Roman" w:hAnsi="Arial" w:cs="Arial"/>
+                <w:sz w:val="24"/>
+                <w:szCs w:val="24"/>
+                <w:lang w:eastAsia="en-AU"/>
+              </w:rPr>
+              <w:t>3hr</w:t>
+            </w:r>
           </w:p>
         </w:tc>
       </w:tr>
@@ -17738,7 +17953,18 @@
                 <w:szCs w:val="24"/>
                 <w:lang w:eastAsia="en-AU"/>
               </w:rPr>
-              <w:t>Create tenant home page with upcoming tenant inspection times</w:t>
+              <w:t xml:space="preserve">Create tenant home page with upcoming tenant inspection </w:t>
+            </w:r>
+            <w:r>
+              <w:rPr>
+                <w:rFonts w:ascii="Arial" w:eastAsia="Times New Roman" w:hAnsi="Arial" w:cs="Arial"/>
+                <w:color w:val="000000"/>
+                <w:sz w:val="24"/>
+                <w:szCs w:val="24"/>
+                <w:lang w:eastAsia="en-AU"/>
+              </w:rPr>
+              <w:lastRenderedPageBreak/>
+              <w:t>times</w:t>
             </w:r>
             <w:r>
               <w:rPr>
@@ -17788,6 +18014,7 @@
                 <w:szCs w:val="24"/>
                 <w:lang w:eastAsia="en-AU"/>
               </w:rPr>
+              <w:lastRenderedPageBreak/>
               <w:t>3</w:t>
             </w:r>
             <w:r>
@@ -17839,6 +18066,15 @@
                 <w:lang w:eastAsia="en-AU"/>
               </w:rPr>
             </w:pPr>
+            <w:r>
+              <w:rPr>
+                <w:rFonts w:ascii="Arial" w:eastAsia="Times New Roman" w:hAnsi="Arial" w:cs="Arial"/>
+                <w:sz w:val="24"/>
+                <w:szCs w:val="24"/>
+                <w:lang w:eastAsia="en-AU"/>
+              </w:rPr>
+              <w:t>2hr</w:t>
+            </w:r>
           </w:p>
         </w:tc>
       </w:tr>
@@ -17879,6 +18115,7 @@
                 <w:szCs w:val="24"/>
                 <w:lang w:eastAsia="en-AU"/>
               </w:rPr>
+              <w:lastRenderedPageBreak/>
               <w:t>3</w:t>
             </w:r>
           </w:p>
@@ -18003,6 +18240,15 @@
                 <w:lang w:eastAsia="en-AU"/>
               </w:rPr>
             </w:pPr>
+            <w:r>
+              <w:rPr>
+                <w:rFonts w:ascii="Arial" w:eastAsia="Times New Roman" w:hAnsi="Arial" w:cs="Arial"/>
+                <w:sz w:val="24"/>
+                <w:szCs w:val="24"/>
+                <w:lang w:eastAsia="en-AU"/>
+              </w:rPr>
+              <w:t>2hr</w:t>
+            </w:r>
           </w:p>
         </w:tc>
       </w:tr>
@@ -18153,6 +18399,15 @@
                 <w:lang w:eastAsia="en-AU"/>
               </w:rPr>
             </w:pPr>
+            <w:r>
+              <w:rPr>
+                <w:rFonts w:ascii="Arial" w:eastAsia="Times New Roman" w:hAnsi="Arial" w:cs="Arial"/>
+                <w:sz w:val="24"/>
+                <w:szCs w:val="24"/>
+                <w:lang w:eastAsia="en-AU"/>
+              </w:rPr>
+              <w:t>.5hr</w:t>
+            </w:r>
           </w:p>
         </w:tc>
       </w:tr>
@@ -18303,6 +18558,15 @@
                 <w:lang w:eastAsia="en-AU"/>
               </w:rPr>
             </w:pPr>
+            <w:r>
+              <w:rPr>
+                <w:rFonts w:ascii="Arial" w:eastAsia="Times New Roman" w:hAnsi="Arial" w:cs="Arial"/>
+                <w:sz w:val="24"/>
+                <w:szCs w:val="24"/>
+                <w:lang w:eastAsia="en-AU"/>
+              </w:rPr>
+              <w:t>1.25hr</w:t>
+            </w:r>
           </w:p>
         </w:tc>
       </w:tr>
@@ -18373,7 +18637,27 @@
                 <w:szCs w:val="24"/>
                 <w:lang w:eastAsia="en-AU"/>
               </w:rPr>
-              <w:t>Story Points:                                                   Total Hours:                                                                                           </w:t>
+              <w:t>Story Points:  </w:t>
+            </w:r>
+            <w:r>
+              <w:rPr>
+                <w:rFonts w:ascii="Arial" w:eastAsia="Times New Roman" w:hAnsi="Arial" w:cs="Arial"/>
+                <w:color w:val="000000"/>
+                <w:sz w:val="24"/>
+                <w:szCs w:val="24"/>
+                <w:lang w:eastAsia="en-AU"/>
+              </w:rPr>
+              <w:t>16</w:t>
+            </w:r>
+            <w:r>
+              <w:rPr>
+                <w:rFonts w:ascii="Arial" w:eastAsia="Times New Roman" w:hAnsi="Arial" w:cs="Arial"/>
+                <w:color w:val="000000"/>
+                <w:sz w:val="24"/>
+                <w:szCs w:val="24"/>
+                <w:lang w:eastAsia="en-AU"/>
+              </w:rPr>
+              <w:t>                                                Total Hours:                                                                                           </w:t>
             </w:r>
             <w:r>
               <w:rPr>
@@ -18464,6 +18748,15 @@
                 <w:lang w:eastAsia="en-AU"/>
               </w:rPr>
             </w:pPr>
+            <w:r>
+              <w:rPr>
+                <w:rFonts w:ascii="Arial" w:eastAsia="Times New Roman" w:hAnsi="Arial" w:cs="Arial"/>
+                <w:sz w:val="24"/>
+                <w:szCs w:val="24"/>
+                <w:lang w:eastAsia="en-AU"/>
+              </w:rPr>
+              <w:t>8.75hr</w:t>
+            </w:r>
           </w:p>
         </w:tc>
       </w:tr>
@@ -18525,10 +18818,10 @@
         <w:tblLook w:val="04A0" w:firstRow="1" w:lastRow="0" w:firstColumn="1" w:lastColumn="0" w:noHBand="0" w:noVBand="1"/>
       </w:tblPr>
       <w:tblGrid>
-        <w:gridCol w:w="706"/>
-        <w:gridCol w:w="6348"/>
-        <w:gridCol w:w="1117"/>
-        <w:gridCol w:w="839"/>
+        <w:gridCol w:w="720"/>
+        <w:gridCol w:w="6518"/>
+        <w:gridCol w:w="1142"/>
+        <w:gridCol w:w="856"/>
       </w:tblGrid>
       <w:tr>
         <w:tc>
@@ -18853,6 +19146,16 @@
                 <w:lang w:eastAsia="en-AU"/>
               </w:rPr>
             </w:pPr>
+            <w:r>
+              <w:rPr>
+                <w:rFonts w:ascii="Arial" w:eastAsia="Times New Roman" w:hAnsi="Arial" w:cs="Arial"/>
+                <w:color w:val="000000"/>
+                <w:sz w:val="24"/>
+                <w:szCs w:val="24"/>
+                <w:lang w:eastAsia="en-AU"/>
+              </w:rPr>
+              <w:t>1hr</w:t>
+            </w:r>
           </w:p>
         </w:tc>
       </w:tr>
@@ -19008,6 +19311,16 @@
                 <w:lang w:eastAsia="en-AU"/>
               </w:rPr>
             </w:pPr>
+            <w:r>
+              <w:rPr>
+                <w:rFonts w:ascii="Arial" w:eastAsia="Times New Roman" w:hAnsi="Arial" w:cs="Arial"/>
+                <w:color w:val="000000"/>
+                <w:sz w:val="24"/>
+                <w:szCs w:val="24"/>
+                <w:lang w:eastAsia="en-AU"/>
+              </w:rPr>
+              <w:t>3hr</w:t>
+            </w:r>
           </w:p>
         </w:tc>
       </w:tr>
@@ -19160,6 +19473,16 @@
                 <w:lang w:eastAsia="en-AU"/>
               </w:rPr>
             </w:pPr>
+            <w:r>
+              <w:rPr>
+                <w:rFonts w:ascii="Arial" w:eastAsia="Times New Roman" w:hAnsi="Arial" w:cs="Arial"/>
+                <w:color w:val="000000"/>
+                <w:sz w:val="24"/>
+                <w:szCs w:val="24"/>
+                <w:lang w:eastAsia="en-AU"/>
+              </w:rPr>
+              <w:t>1hr</w:t>
+            </w:r>
           </w:p>
         </w:tc>
       </w:tr>
@@ -19308,6 +19631,16 @@
                 <w:lang w:eastAsia="en-AU"/>
               </w:rPr>
             </w:pPr>
+            <w:r>
+              <w:rPr>
+                <w:rFonts w:ascii="Arial" w:eastAsia="Times New Roman" w:hAnsi="Arial" w:cs="Arial"/>
+                <w:color w:val="000000"/>
+                <w:sz w:val="24"/>
+                <w:szCs w:val="24"/>
+                <w:lang w:eastAsia="en-AU"/>
+              </w:rPr>
+              <w:t>.25hr</w:t>
+            </w:r>
           </w:p>
         </w:tc>
       </w:tr>
@@ -19460,6 +19793,16 @@
                 <w:lang w:eastAsia="en-AU"/>
               </w:rPr>
             </w:pPr>
+            <w:r>
+              <w:rPr>
+                <w:rFonts w:ascii="Arial" w:eastAsia="Times New Roman" w:hAnsi="Arial" w:cs="Arial"/>
+                <w:color w:val="000000"/>
+                <w:sz w:val="24"/>
+                <w:szCs w:val="24"/>
+                <w:lang w:eastAsia="en-AU"/>
+              </w:rPr>
+              <w:t>1hr</w:t>
+            </w:r>
           </w:p>
         </w:tc>
       </w:tr>
@@ -19530,7 +19873,27 @@
                 <w:szCs w:val="24"/>
                 <w:lang w:eastAsia="en-AU"/>
               </w:rPr>
-              <w:t>Story Points:                                                   Total Hours:                                                                                           </w:t>
+              <w:t>Story Points:  </w:t>
+            </w:r>
+            <w:r>
+              <w:rPr>
+                <w:rFonts w:ascii="Arial" w:eastAsia="Times New Roman" w:hAnsi="Arial" w:cs="Arial"/>
+                <w:color w:val="000000"/>
+                <w:sz w:val="24"/>
+                <w:szCs w:val="24"/>
+                <w:lang w:eastAsia="en-AU"/>
+              </w:rPr>
+              <w:t>8</w:t>
+            </w:r>
+            <w:r>
+              <w:rPr>
+                <w:rFonts w:ascii="Arial" w:eastAsia="Times New Roman" w:hAnsi="Arial" w:cs="Arial"/>
+                <w:color w:val="000000"/>
+                <w:sz w:val="24"/>
+                <w:szCs w:val="24"/>
+                <w:lang w:eastAsia="en-AU"/>
+              </w:rPr>
+              <w:t>                                                 Total Hours:                                                                                           </w:t>
             </w:r>
             <w:r>
               <w:rPr>
@@ -19612,6 +19975,16 @@
                 <w:lang w:eastAsia="en-AU"/>
               </w:rPr>
             </w:pPr>
+            <w:r>
+              <w:rPr>
+                <w:rFonts w:ascii="Arial" w:eastAsia="Times New Roman" w:hAnsi="Arial" w:cs="Arial"/>
+                <w:color w:val="000000"/>
+                <w:sz w:val="24"/>
+                <w:szCs w:val="24"/>
+                <w:lang w:eastAsia="en-AU"/>
+              </w:rPr>
+              <w:t>6.25</w:t>
+            </w:r>
           </w:p>
         </w:tc>
       </w:tr>
@@ -19625,6 +19998,30 @@
           <w:szCs w:val="24"/>
         </w:rPr>
       </w:pPr>
+    </w:p>
+    <w:p>
+      <w:pPr>
+        <w:spacing w:before="240" w:after="120" w:line="240" w:lineRule="auto"/>
+        <w:rPr>
+          <w:rFonts w:ascii="Arial" w:eastAsia="Times New Roman" w:hAnsi="Arial" w:cs="Arial"/>
+          <w:bCs/>
+          <w:color w:val="000000"/>
+          <w:sz w:val="24"/>
+          <w:szCs w:val="24"/>
+          <w:lang w:eastAsia="en-AU"/>
+        </w:rPr>
+      </w:pPr>
+      <w:r>
+        <w:rPr>
+          <w:rFonts w:ascii="Arial" w:eastAsia="Times New Roman" w:hAnsi="Arial" w:cs="Arial"/>
+          <w:bCs/>
+          <w:color w:val="000000"/>
+          <w:sz w:val="24"/>
+          <w:szCs w:val="24"/>
+          <w:lang w:eastAsia="en-AU"/>
+        </w:rPr>
+        <w:t>Due to time restraints and additional functionality such as the owner being the only person to allocate inspections to employers this story will be part of release two.</w:t>
+      </w:r>
     </w:p>
     <w:p>
       <w:pPr>
@@ -19673,8 +20070,8 @@
         <w:tblLook w:val="04A0" w:firstRow="1" w:lastRow="0" w:firstColumn="1" w:lastColumn="0" w:noHBand="0" w:noVBand="1"/>
       </w:tblPr>
       <w:tblGrid>
-        <w:gridCol w:w="835"/>
-        <w:gridCol w:w="6060"/>
+        <w:gridCol w:w="836"/>
+        <w:gridCol w:w="6285"/>
         <w:gridCol w:w="1211"/>
         <w:gridCol w:w="904"/>
       </w:tblGrid>
@@ -20195,6 +20592,7 @@
                 <w:szCs w:val="24"/>
                 <w:lang w:eastAsia="en-AU"/>
               </w:rPr>
+              <w:lastRenderedPageBreak/>
               <w:t>3</w:t>
             </w:r>
           </w:p>
@@ -20344,7 +20742,6 @@
                 <w:szCs w:val="24"/>
                 <w:lang w:eastAsia="en-AU"/>
               </w:rPr>
-              <w:lastRenderedPageBreak/>
               <w:t>4</w:t>
             </w:r>
           </w:p>
@@ -20547,7 +20944,27 @@
                 <w:szCs w:val="24"/>
                 <w:lang w:eastAsia="en-AU"/>
               </w:rPr>
-              <w:t>Points:                </w:t>
+              <w:t>Points:  </w:t>
+            </w:r>
+            <w:r>
+              <w:rPr>
+                <w:rFonts w:ascii="Arial" w:eastAsia="Times New Roman" w:hAnsi="Arial" w:cs="Arial"/>
+                <w:color w:val="000000"/>
+                <w:sz w:val="24"/>
+                <w:szCs w:val="24"/>
+                <w:lang w:eastAsia="en-AU"/>
+              </w:rPr>
+              <w:t>16</w:t>
+            </w:r>
+            <w:r>
+              <w:rPr>
+                <w:rFonts w:ascii="Arial" w:eastAsia="Times New Roman" w:hAnsi="Arial" w:cs="Arial"/>
+                <w:color w:val="000000"/>
+                <w:sz w:val="24"/>
+                <w:szCs w:val="24"/>
+                <w:lang w:eastAsia="en-AU"/>
+              </w:rPr>
+              <w:t>              </w:t>
             </w:r>
             <w:r>
               <w:rPr>
@@ -20643,31 +21060,9 @@
         </w:tc>
       </w:tr>
     </w:tbl>
-    <w:p/>
     <w:p>
-      <w:pPr>
-        <w:spacing w:before="240" w:after="120" w:line="240" w:lineRule="auto"/>
-        <w:outlineLvl w:val="1"/>
-        <w:rPr>
-          <w:rFonts w:ascii="Times New Roman" w:eastAsia="Times New Roman" w:hAnsi="Times New Roman" w:cs="Times New Roman"/>
-          <w:b/>
-          <w:bCs/>
-          <w:sz w:val="36"/>
-          <w:szCs w:val="36"/>
-          <w:lang w:eastAsia="en-AU"/>
-        </w:rPr>
-      </w:pPr>
-    </w:p>
-    <w:p>
-      <w:pPr>
-        <w:spacing w:after="0" w:line="240" w:lineRule="auto"/>
-        <w:rPr>
-          <w:rFonts w:ascii="Times New Roman" w:eastAsia="Times New Roman" w:hAnsi="Times New Roman" w:cs="Times New Roman"/>
-          <w:sz w:val="24"/>
-          <w:szCs w:val="24"/>
-          <w:lang w:eastAsia="en-AU"/>
-        </w:rPr>
-      </w:pPr>
+      <w:bookmarkStart w:id="33" w:name="_GoBack"/>
+      <w:bookmarkEnd w:id="33"/>
     </w:p>
     <w:sectPr>
       <w:pgSz w:w="11906" w:h="16838"/>
@@ -21014,15 +21409,6 @@
     <w:lsdException w:name="Book Title" w:uiPriority="33" w:qFormat="1"/>
     <w:lsdException w:name="Bibliography" w:semiHidden="1" w:uiPriority="37" w:unhideWhenUsed="1"/>
     <w:lsdException w:name="TOC Heading" w:semiHidden="1" w:uiPriority="39" w:unhideWhenUsed="1" w:qFormat="1"/>
-    <w:lsdException w:name="Plain Table 1" w:uiPriority="41"/>
-    <w:lsdException w:name="Plain Table 2" w:uiPriority="42"/>
-    <w:lsdException w:name="Plain Table 3" w:uiPriority="43"/>
-    <w:lsdException w:name="Plain Table 4" w:uiPriority="44"/>
-    <w:lsdException w:name="Plain Table 5" w:uiPriority="45"/>
-    <w:lsdException w:name="Grid Table Light" w:uiPriority="40"/>
-    <w:lsdException w:name="Grid Table 1 Light" w:uiPriority="46"/>
-    <w:lsdException w:name="Grid Table 2" w:uiPriority="47"/>
-    <w:lsdException w:name="Grid Table 3" w:uiPriority="48"/>
     <w:lsdException w:name="Grid Table 4" w:uiPriority="49"/>
     <w:lsdException w:name="Grid Table 5 Dark" w:uiPriority="50"/>
     <w:lsdException w:name="Grid Table 6 Colorful" w:uiPriority="51"/>
@@ -21531,7 +21917,7 @@
     </a:clrScheme>
     <a:fontScheme name="Office">
       <a:majorFont>
-        <a:latin typeface="Calibri Light" panose="020F0302020204030204"/>
+        <a:latin typeface="Calibri Light"/>
         <a:ea typeface=""/>
         <a:cs typeface=""/>
         <a:font script="Jpan" typeface="ＭＳ ゴシック"/>
@@ -21566,7 +21952,7 @@
         <a:font script="Geor" typeface="Sylfaen"/>
       </a:majorFont>
       <a:minorFont>
-        <a:latin typeface="Calibri" panose="020F0502020204030204"/>
+        <a:latin typeface="Calibri"/>
         <a:ea typeface=""/>
         <a:cs typeface=""/>
         <a:font script="Jpan" typeface="ＭＳ 明朝"/>
@@ -21754,7 +22140,7 @@
 </file>
 
 <file path=customXml/itemProps1.xml><?xml version="1.0" encoding="utf-8"?>
-<ds:datastoreItem xmlns:ds="http://schemas.openxmlformats.org/officeDocument/2006/customXml" ds:itemID="{F9805CB2-6E18-4A8D-A48E-2BADB5CBD32B}">
+<ds:datastoreItem xmlns:ds="http://schemas.openxmlformats.org/officeDocument/2006/customXml" ds:itemID="{E7E2074F-1E4A-4E02-8F13-50AA1A143C12}">
   <ds:schemaRefs>
     <ds:schemaRef ds:uri="http://schemas.openxmlformats.org/officeDocument/2006/bibliography"/>
   </ds:schemaRefs>

</xml_diff>

<commit_message>
Font fixes for release plan
</commit_message>
<xml_diff>
--- a/Release and Sprint Plansv2.docx
+++ b/Release and Sprint Plansv2.docx
@@ -1,6 +1,6 @@
 
 <file path=word/document.xml><?xml version="1.0" encoding="utf-8"?>
-<w:document xmlns:wpc="http://schemas.microsoft.com/office/word/2010/wordprocessingCanvas" xmlns:mc="http://schemas.openxmlformats.org/markup-compatibility/2006" xmlns:o="urn:schemas-microsoft-com:office:office" xmlns:r="http://schemas.openxmlformats.org/officeDocument/2006/relationships" xmlns:m="http://schemas.openxmlformats.org/officeDocument/2006/math" xmlns:v="urn:schemas-microsoft-com:vml" xmlns:wp14="http://schemas.microsoft.com/office/word/2010/wordprocessingDrawing" xmlns:wp="http://schemas.openxmlformats.org/drawingml/2006/wordprocessingDrawing" xmlns:w10="urn:schemas-microsoft-com:office:word" xmlns:w="http://schemas.openxmlformats.org/wordprocessingml/2006/main" xmlns:w14="http://schemas.microsoft.com/office/word/2010/wordml" xmlns:w15="http://schemas.microsoft.com/office/word/2012/wordml" xmlns:wpg="http://schemas.microsoft.com/office/word/2010/wordprocessingGroup" xmlns:wpi="http://schemas.microsoft.com/office/word/2010/wordprocessingInk" xmlns:wne="http://schemas.microsoft.com/office/word/2006/wordml" xmlns:wps="http://schemas.microsoft.com/office/word/2010/wordprocessingShape" mc:Ignorable="w14 w15 wp14">
+<w:document xmlns:wpc="http://schemas.microsoft.com/office/word/2010/wordprocessingCanvas" xmlns:mc="http://schemas.openxmlformats.org/markup-compatibility/2006" xmlns:o="urn:schemas-microsoft-com:office:office" xmlns:r="http://schemas.openxmlformats.org/officeDocument/2006/relationships" xmlns:m="http://schemas.openxmlformats.org/officeDocument/2006/math" xmlns:v="urn:schemas-microsoft-com:vml" xmlns:wp14="http://schemas.microsoft.com/office/word/2010/wordprocessingDrawing" xmlns:wp="http://schemas.openxmlformats.org/drawingml/2006/wordprocessingDrawing" xmlns:w10="urn:schemas-microsoft-com:office:word" xmlns:w="http://schemas.openxmlformats.org/wordprocessingml/2006/main" xmlns:w14="http://schemas.microsoft.com/office/word/2010/wordml" xmlns:wpg="http://schemas.microsoft.com/office/word/2010/wordprocessingGroup" xmlns:wpi="http://schemas.microsoft.com/office/word/2010/wordprocessingInk" xmlns:wne="http://schemas.microsoft.com/office/word/2006/wordml" xmlns:wps="http://schemas.microsoft.com/office/word/2010/wordprocessingShape" mc:Ignorable="w14 wp14">
   <w:body>
     <w:p>
       <w:pPr>
@@ -304,7 +304,25 @@
                 <w:color w:val="000000"/>
                 <w:lang w:eastAsia="en-AU"/>
               </w:rPr>
-              <w:t>Yeung Ka Man Carman</w:t>
+              <w:t xml:space="preserve">Yeung </w:t>
+            </w:r>
+            <w:proofErr w:type="spellStart"/>
+            <w:r>
+              <w:rPr>
+                <w:rFonts w:ascii="Calibri" w:eastAsia="Times New Roman" w:hAnsi="Calibri" w:cs="Times New Roman"/>
+                <w:color w:val="000000"/>
+                <w:lang w:eastAsia="en-AU"/>
+              </w:rPr>
+              <w:t>Ka</w:t>
+            </w:r>
+            <w:proofErr w:type="spellEnd"/>
+            <w:r>
+              <w:rPr>
+                <w:rFonts w:ascii="Calibri" w:eastAsia="Times New Roman" w:hAnsi="Calibri" w:cs="Times New Roman"/>
+                <w:color w:val="000000"/>
+                <w:lang w:eastAsia="en-AU"/>
+              </w:rPr>
+              <w:t xml:space="preserve"> Man Carman</w:t>
             </w:r>
           </w:p>
         </w:tc>
@@ -460,13 +478,23 @@
                 <w:lang w:eastAsia="en-AU"/>
               </w:rPr>
             </w:pPr>
+            <w:proofErr w:type="spellStart"/>
             <w:r>
               <w:rPr>
                 <w:rFonts w:ascii="Calibri" w:eastAsia="Times New Roman" w:hAnsi="Calibri" w:cs="Times New Roman"/>
                 <w:color w:val="000000"/>
                 <w:lang w:eastAsia="en-AU"/>
               </w:rPr>
-              <w:t>Yanshan Li</w:t>
+              <w:t>Yanshan</w:t>
+            </w:r>
+            <w:proofErr w:type="spellEnd"/>
+            <w:r>
+              <w:rPr>
+                <w:rFonts w:ascii="Calibri" w:eastAsia="Times New Roman" w:hAnsi="Calibri" w:cs="Times New Roman"/>
+                <w:color w:val="000000"/>
+                <w:lang w:eastAsia="en-AU"/>
+              </w:rPr>
+              <w:t xml:space="preserve"> Li</w:t>
             </w:r>
           </w:p>
         </w:tc>
@@ -10147,6 +10175,7 @@
         <w:lastRenderedPageBreak/>
         <w:t xml:space="preserve">Story ID: 02 </w:t>
       </w:r>
+      <w:proofErr w:type="gramStart"/>
       <w:r>
         <w:rPr>
           <w:rFonts w:ascii="Arial" w:eastAsia="Times New Roman" w:hAnsi="Arial" w:cs="Arial"/>
@@ -10169,7 +10198,20 @@
           <w:szCs w:val="24"/>
           <w:lang w:eastAsia="en-AU"/>
         </w:rPr>
-        <w:t>iewing inspection times</w:t>
+        <w:t>iewing</w:t>
+      </w:r>
+      <w:proofErr w:type="gramEnd"/>
+      <w:r>
+        <w:rPr>
+          <w:rFonts w:ascii="Arial" w:eastAsia="Times New Roman" w:hAnsi="Arial" w:cs="Arial"/>
+          <w:b/>
+          <w:bCs/>
+          <w:color w:val="000000"/>
+          <w:sz w:val="24"/>
+          <w:szCs w:val="24"/>
+          <w:lang w:eastAsia="en-AU"/>
+        </w:rPr>
+        <w:t xml:space="preserve"> inspection times</w:t>
       </w:r>
       <w:bookmarkEnd w:id="15"/>
     </w:p>
@@ -10185,8 +10227,8 @@
         <w:tblLook w:val="04A0" w:firstRow="1" w:lastRow="0" w:firstColumn="1" w:lastColumn="0" w:noHBand="0" w:noVBand="1"/>
       </w:tblPr>
       <w:tblGrid>
-        <w:gridCol w:w="923"/>
-        <w:gridCol w:w="6198"/>
+        <w:gridCol w:w="1008"/>
+        <w:gridCol w:w="6113"/>
         <w:gridCol w:w="1211"/>
         <w:gridCol w:w="904"/>
       </w:tblGrid>
@@ -11277,10 +11319,10 @@
         <w:tblLook w:val="04A0" w:firstRow="1" w:lastRow="0" w:firstColumn="1" w:lastColumn="0" w:noHBand="0" w:noVBand="1"/>
       </w:tblPr>
       <w:tblGrid>
-        <w:gridCol w:w="724"/>
-        <w:gridCol w:w="6502"/>
-        <w:gridCol w:w="1149"/>
-        <w:gridCol w:w="861"/>
+        <w:gridCol w:w="824"/>
+        <w:gridCol w:w="6297"/>
+        <w:gridCol w:w="1211"/>
+        <w:gridCol w:w="904"/>
       </w:tblGrid>
       <w:tr>
         <w:tc>
@@ -12362,9 +12404,23 @@
           <w:szCs w:val="24"/>
           <w:lang w:eastAsia="en-AU"/>
         </w:rPr>
-        <w:t>Story ID: 18 Home Page</w:t>
+        <w:t xml:space="preserve">Story ID: 18 Home </w:t>
+      </w:r>
+      <w:proofErr w:type="gramStart"/>
+      <w:r>
+        <w:rPr>
+          <w:rFonts w:ascii="Arial" w:eastAsia="Times New Roman" w:hAnsi="Arial" w:cs="Arial"/>
+          <w:b/>
+          <w:bCs/>
+          <w:color w:val="000000"/>
+          <w:sz w:val="24"/>
+          <w:szCs w:val="24"/>
+          <w:lang w:eastAsia="en-AU"/>
+        </w:rPr>
+        <w:t>Page</w:t>
       </w:r>
       <w:bookmarkEnd w:id="17"/>
+      <w:proofErr w:type="gramEnd"/>
       <w:r>
         <w:rPr>
           <w:rFonts w:ascii="Arial" w:eastAsia="Times New Roman" w:hAnsi="Arial" w:cs="Arial"/>
@@ -12390,10 +12446,10 @@
         <w:tblLook w:val="04A0" w:firstRow="1" w:lastRow="0" w:firstColumn="1" w:lastColumn="0" w:noHBand="0" w:noVBand="1"/>
       </w:tblPr>
       <w:tblGrid>
-        <w:gridCol w:w="672"/>
-        <w:gridCol w:w="6610"/>
-        <w:gridCol w:w="1056"/>
-        <w:gridCol w:w="898"/>
+        <w:gridCol w:w="872"/>
+        <w:gridCol w:w="6129"/>
+        <w:gridCol w:w="1211"/>
+        <w:gridCol w:w="1024"/>
       </w:tblGrid>
       <w:tr>
         <w:tc>
@@ -13784,10 +13840,10 @@
         <w:tblLook w:val="04A0" w:firstRow="1" w:lastRow="0" w:firstColumn="1" w:lastColumn="0" w:noHBand="0" w:noVBand="1"/>
       </w:tblPr>
       <w:tblGrid>
-        <w:gridCol w:w="720"/>
-        <w:gridCol w:w="6518"/>
-        <w:gridCol w:w="1142"/>
-        <w:gridCol w:w="856"/>
+        <w:gridCol w:w="827"/>
+        <w:gridCol w:w="6294"/>
+        <w:gridCol w:w="1211"/>
+        <w:gridCol w:w="904"/>
       </w:tblGrid>
       <w:tr>
         <w:tc>
@@ -14037,7 +14093,29 @@
                 <w:szCs w:val="24"/>
                 <w:lang w:eastAsia="en-AU"/>
               </w:rPr>
-              <w:t>Create a unique Property ID for each property advertised, which will be included in the GumTree advertisement.</w:t>
+              <w:t xml:space="preserve">Create a unique Property ID for each property advertised, which will be included in the </w:t>
+            </w:r>
+            <w:proofErr w:type="spellStart"/>
+            <w:r>
+              <w:rPr>
+                <w:rFonts w:ascii="Arial" w:eastAsia="Times New Roman" w:hAnsi="Arial" w:cs="Arial"/>
+                <w:color w:val="000000"/>
+                <w:sz w:val="24"/>
+                <w:szCs w:val="24"/>
+                <w:lang w:eastAsia="en-AU"/>
+              </w:rPr>
+              <w:t>GumTree</w:t>
+            </w:r>
+            <w:proofErr w:type="spellEnd"/>
+            <w:r>
+              <w:rPr>
+                <w:rFonts w:ascii="Arial" w:eastAsia="Times New Roman" w:hAnsi="Arial" w:cs="Arial"/>
+                <w:color w:val="000000"/>
+                <w:sz w:val="24"/>
+                <w:szCs w:val="24"/>
+                <w:lang w:eastAsia="en-AU"/>
+              </w:rPr>
+              <w:t xml:space="preserve"> advertisement.</w:t>
             </w:r>
           </w:p>
         </w:tc>
@@ -14352,8 +14430,20 @@
                 <w:szCs w:val="24"/>
                 <w:lang w:eastAsia="en-AU"/>
               </w:rPr>
-              <w:t>Write the code to link with the webpage of GumTree</w:t>
-            </w:r>
+              <w:t xml:space="preserve">Write the code to link with the webpage of </w:t>
+            </w:r>
+            <w:proofErr w:type="spellStart"/>
+            <w:r>
+              <w:rPr>
+                <w:rFonts w:ascii="Arial" w:eastAsia="Times New Roman" w:hAnsi="Arial" w:cs="Arial"/>
+                <w:color w:val="000000"/>
+                <w:sz w:val="24"/>
+                <w:szCs w:val="24"/>
+                <w:lang w:eastAsia="en-AU"/>
+              </w:rPr>
+              <w:t>GumTree</w:t>
+            </w:r>
+            <w:proofErr w:type="spellEnd"/>
           </w:p>
         </w:tc>
         <w:tc>
@@ -14960,10 +15050,10 @@
         <w:tblLook w:val="04A0" w:firstRow="1" w:lastRow="0" w:firstColumn="1" w:lastColumn="0" w:noHBand="0" w:noVBand="1"/>
       </w:tblPr>
       <w:tblGrid>
-        <w:gridCol w:w="720"/>
-        <w:gridCol w:w="6518"/>
-        <w:gridCol w:w="1142"/>
-        <w:gridCol w:w="856"/>
+        <w:gridCol w:w="814"/>
+        <w:gridCol w:w="6307"/>
+        <w:gridCol w:w="1211"/>
+        <w:gridCol w:w="904"/>
       </w:tblGrid>
       <w:tr>
         <w:tc>
@@ -16334,8 +16424,22 @@
           <w:szCs w:val="24"/>
           <w:lang w:eastAsia="en-AU"/>
         </w:rPr>
-        <w:t>21 Tenant Inspection Registration</w:t>
+        <w:t xml:space="preserve">21 Tenant Inspection </w:t>
       </w:r>
+      <w:proofErr w:type="gramStart"/>
+      <w:r>
+        <w:rPr>
+          <w:rFonts w:ascii="Arial" w:eastAsia="Times New Roman" w:hAnsi="Arial" w:cs="Arial"/>
+          <w:b/>
+          <w:bCs/>
+          <w:color w:val="000000"/>
+          <w:sz w:val="24"/>
+          <w:szCs w:val="24"/>
+          <w:lang w:eastAsia="en-AU"/>
+        </w:rPr>
+        <w:t>Registration</w:t>
+      </w:r>
+      <w:proofErr w:type="gramEnd"/>
     </w:p>
     <w:tbl>
       <w:tblPr>
@@ -16349,10 +16453,10 @@
         <w:tblLook w:val="04A0" w:firstRow="1" w:lastRow="0" w:firstColumn="1" w:lastColumn="0" w:noHBand="0" w:noVBand="1"/>
       </w:tblPr>
       <w:tblGrid>
-        <w:gridCol w:w="720"/>
-        <w:gridCol w:w="6518"/>
-        <w:gridCol w:w="1142"/>
-        <w:gridCol w:w="856"/>
+        <w:gridCol w:w="829"/>
+        <w:gridCol w:w="6292"/>
+        <w:gridCol w:w="1211"/>
+        <w:gridCol w:w="904"/>
       </w:tblGrid>
       <w:tr>
         <w:tc>
@@ -17527,10 +17631,10 @@
         <w:tblLook w:val="04A0" w:firstRow="1" w:lastRow="0" w:firstColumn="1" w:lastColumn="0" w:noHBand="0" w:noVBand="1"/>
       </w:tblPr>
       <w:tblGrid>
-        <w:gridCol w:w="720"/>
-        <w:gridCol w:w="6518"/>
-        <w:gridCol w:w="1142"/>
-        <w:gridCol w:w="856"/>
+        <w:gridCol w:w="794"/>
+        <w:gridCol w:w="6327"/>
+        <w:gridCol w:w="1211"/>
+        <w:gridCol w:w="904"/>
       </w:tblGrid>
       <w:tr>
         <w:tc>
@@ -17953,7 +18057,7 @@
                 <w:szCs w:val="24"/>
                 <w:lang w:eastAsia="en-AU"/>
               </w:rPr>
-              <w:t xml:space="preserve">Create tenant home page with upcoming tenant inspection </w:t>
+              <w:t xml:space="preserve">Create tenant home page with upcoming tenant </w:t>
             </w:r>
             <w:r>
               <w:rPr>
@@ -17964,7 +18068,7 @@
                 <w:lang w:eastAsia="en-AU"/>
               </w:rPr>
               <w:lastRenderedPageBreak/>
-              <w:t>times</w:t>
+              <w:t>inspection times</w:t>
             </w:r>
             <w:r>
               <w:rPr>
@@ -18818,10 +18922,10 @@
         <w:tblLook w:val="04A0" w:firstRow="1" w:lastRow="0" w:firstColumn="1" w:lastColumn="0" w:noHBand="0" w:noVBand="1"/>
       </w:tblPr>
       <w:tblGrid>
-        <w:gridCol w:w="720"/>
-        <w:gridCol w:w="6518"/>
-        <w:gridCol w:w="1142"/>
-        <w:gridCol w:w="856"/>
+        <w:gridCol w:w="807"/>
+        <w:gridCol w:w="6314"/>
+        <w:gridCol w:w="1211"/>
+        <w:gridCol w:w="904"/>
       </w:tblGrid>
       <w:tr>
         <w:tc>
@@ -20592,7 +20696,6 @@
                 <w:szCs w:val="24"/>
                 <w:lang w:eastAsia="en-AU"/>
               </w:rPr>
-              <w:lastRenderedPageBreak/>
               <w:t>3</w:t>
             </w:r>
           </w:p>
@@ -20742,6 +20845,7 @@
                 <w:szCs w:val="24"/>
                 <w:lang w:eastAsia="en-AU"/>
               </w:rPr>
+              <w:lastRenderedPageBreak/>
               <w:t>4</w:t>
             </w:r>
           </w:p>
@@ -21063,8 +21167,10 @@
     <w:p/>
     <w:p>
       <w:pPr>
+        <w:spacing w:before="480" w:after="120" w:line="240" w:lineRule="auto"/>
+        <w:outlineLvl w:val="0"/>
         <w:rPr>
-          <w:rFonts w:eastAsia="Times New Roman" w:cs="Arial"/>
+          <w:rFonts w:ascii="Arial" w:eastAsia="Times New Roman" w:hAnsi="Arial" w:cs="Arial"/>
           <w:b/>
           <w:bCs/>
           <w:color w:val="000000"/>
@@ -21076,7 +21182,7 @@
       </w:pPr>
       <w:r>
         <w:rPr>
-          <w:rFonts w:eastAsia="Times New Roman" w:cs="Arial"/>
+          <w:rFonts w:ascii="Arial" w:eastAsia="Times New Roman" w:hAnsi="Arial" w:cs="Arial"/>
           <w:b/>
           <w:bCs/>
           <w:color w:val="000000"/>
@@ -21089,9 +21195,23 @@
       </w:r>
     </w:p>
     <w:p>
+      <w:pPr>
+        <w:spacing w:before="480" w:after="120" w:line="240" w:lineRule="auto"/>
+        <w:outlineLvl w:val="0"/>
+        <w:rPr>
+          <w:rFonts w:ascii="Arial" w:eastAsia="Times New Roman" w:hAnsi="Arial" w:cs="Arial"/>
+          <w:b/>
+          <w:bCs/>
+          <w:color w:val="000000"/>
+          <w:kern w:val="36"/>
+          <w:sz w:val="24"/>
+          <w:szCs w:val="24"/>
+          <w:lang w:eastAsia="en-AU"/>
+        </w:rPr>
+      </w:pPr>
       <w:r>
         <w:rPr>
-          <w:rFonts w:eastAsia="Times New Roman" w:cs="Arial"/>
+          <w:rFonts w:ascii="Arial" w:eastAsia="Times New Roman" w:hAnsi="Arial" w:cs="Arial"/>
           <w:b/>
           <w:bCs/>
           <w:color w:val="000000"/>
@@ -21106,7 +21226,8 @@
     <w:p>
       <w:pPr>
         <w:rPr>
-          <w:rFonts w:eastAsia="Times New Roman" w:cs="Arial"/>
+          <w:rFonts w:ascii="Arial" w:eastAsia="Times New Roman" w:hAnsi="Arial" w:cs="Arial"/>
+          <w:color w:val="000000"/>
           <w:sz w:val="24"/>
           <w:szCs w:val="24"/>
           <w:lang w:eastAsia="en-AU"/>
@@ -21114,7 +21235,7 @@
       </w:pPr>
       <w:r>
         <w:rPr>
-          <w:rFonts w:eastAsia="Times New Roman" w:cs="Arial"/>
+          <w:rFonts w:ascii="Arial" w:eastAsia="Times New Roman" w:hAnsi="Arial" w:cs="Arial"/>
           <w:color w:val="000000"/>
           <w:sz w:val="24"/>
           <w:szCs w:val="24"/>
@@ -21124,24 +21245,14 @@
       </w:r>
       <w:r>
         <w:rPr>
-          <w:rFonts w:eastAsia="Times New Roman" w:cs="Arial"/>
+          <w:rFonts w:ascii="Arial" w:eastAsia="Times New Roman" w:hAnsi="Arial" w:cs="Arial"/>
           <w:color w:val="000000"/>
           <w:sz w:val="24"/>
           <w:szCs w:val="24"/>
           <w:lang w:eastAsia="en-AU"/>
         </w:rPr>
         <w:br/>
-        <w:t xml:space="preserve">Total Hours: </w:t>
-      </w:r>
-      <w:r>
-        <w:rPr>
-          <w:rFonts w:eastAsia="Times New Roman" w:cs="Arial"/>
-          <w:color w:val="000000"/>
-          <w:sz w:val="24"/>
-          <w:szCs w:val="24"/>
-          <w:lang w:eastAsia="en-AU"/>
-        </w:rPr>
-        <w:t>29.75</w:t>
+        <w:t>Total Hours: 29.75</w:t>
       </w:r>
     </w:p>
     <w:p>
@@ -21149,7 +21260,7 @@
         <w:spacing w:before="240" w:after="120"/>
         <w:outlineLvl w:val="1"/>
         <w:rPr>
-          <w:rFonts w:eastAsia="Times New Roman" w:cs="Arial"/>
+          <w:rFonts w:ascii="Arial" w:eastAsia="Times New Roman" w:hAnsi="Arial" w:cs="Arial"/>
           <w:color w:val="000000"/>
           <w:sz w:val="24"/>
           <w:szCs w:val="24"/>
@@ -21158,24 +21269,16 @@
       </w:pPr>
       <w:r>
         <w:rPr>
-          <w:rFonts w:eastAsia="Times New Roman" w:cs="Arial"/>
+          <w:rFonts w:ascii="Arial" w:eastAsia="Times New Roman" w:hAnsi="Arial" w:cs="Arial"/>
           <w:color w:val="000000"/>
           <w:sz w:val="24"/>
           <w:szCs w:val="24"/>
           <w:lang w:eastAsia="en-AU"/>
         </w:rPr>
-        <w:t xml:space="preserve">Current Velocity: </w:t>
+        <w:t>Current Velocity: 16</w:t>
       </w:r>
-      <w:r>
-        <w:rPr>
-          <w:rFonts w:eastAsia="Times New Roman" w:cs="Arial"/>
-          <w:color w:val="000000"/>
-          <w:sz w:val="24"/>
-          <w:szCs w:val="24"/>
-          <w:lang w:eastAsia="en-AU"/>
-        </w:rPr>
-        <w:t>16</w:t>
-      </w:r>
+      <w:bookmarkStart w:id="33" w:name="_GoBack"/>
+      <w:bookmarkEnd w:id="33"/>
     </w:p>
     <w:p>
       <w:pPr>
@@ -22248,9 +22351,12 @@
     </w:p>
     <w:p>
       <w:pPr>
-        <w:spacing w:before="240" w:after="120"/>
+        <w:spacing w:before="240" w:after="120" w:line="240" w:lineRule="auto"/>
         <w:rPr>
-          <w:rFonts w:eastAsia="Times New Roman" w:cs="Arial"/>
+          <w:rFonts w:ascii="Arial" w:eastAsia="Times New Roman" w:hAnsi="Arial" w:cs="Arial"/>
+          <w:b/>
+          <w:bCs/>
+          <w:color w:val="000000"/>
           <w:sz w:val="24"/>
           <w:szCs w:val="24"/>
           <w:lang w:eastAsia="en-AU"/>
@@ -22258,7 +22364,7 @@
       </w:pPr>
       <w:r>
         <w:rPr>
-          <w:rFonts w:eastAsia="Times New Roman" w:cs="Arial"/>
+          <w:rFonts w:ascii="Arial" w:eastAsia="Times New Roman" w:hAnsi="Arial" w:cs="Arial"/>
           <w:b/>
           <w:bCs/>
           <w:color w:val="000000"/>
@@ -22266,19 +22372,7 @@
           <w:szCs w:val="24"/>
           <w:lang w:eastAsia="en-AU"/>
         </w:rPr>
-        <w:t xml:space="preserve">Story ID: </w:t>
-      </w:r>
-      <w:r>
-        <w:rPr>
-          <w:rFonts w:eastAsia="Times New Roman" w:cs="Arial"/>
-          <w:b/>
-          <w:bCs/>
-          <w:color w:val="000000"/>
-          <w:sz w:val="24"/>
-          <w:szCs w:val="24"/>
-          <w:lang w:eastAsia="en-AU"/>
-        </w:rPr>
-        <w:t>23 Staff accounts</w:t>
+        <w:t>Story ID: 23 Staff accounts</w:t>
       </w:r>
     </w:p>
     <w:tbl>
@@ -22293,10 +22387,10 @@
         <w:tblLook w:val="04A0" w:firstRow="1" w:lastRow="0" w:firstColumn="1" w:lastColumn="0" w:noHBand="0" w:noVBand="1"/>
       </w:tblPr>
       <w:tblGrid>
-        <w:gridCol w:w="644"/>
-        <w:gridCol w:w="6748"/>
-        <w:gridCol w:w="1052"/>
-        <w:gridCol w:w="792"/>
+        <w:gridCol w:w="730"/>
+        <w:gridCol w:w="6610"/>
+        <w:gridCol w:w="1083"/>
+        <w:gridCol w:w="813"/>
       </w:tblGrid>
       <w:tr>
         <w:tc>
@@ -23373,7 +23467,7 @@
     </w:p>
     <w:p>
       <w:pPr>
-        <w:spacing w:before="240" w:after="120"/>
+        <w:spacing w:before="240" w:after="120" w:line="240" w:lineRule="auto"/>
         <w:rPr>
           <w:rFonts w:eastAsia="Times New Roman" w:cs="Arial"/>
           <w:sz w:val="24"/>
@@ -23383,7 +23477,7 @@
       </w:pPr>
       <w:r>
         <w:rPr>
-          <w:rFonts w:eastAsia="Times New Roman" w:cs="Arial"/>
+          <w:rFonts w:ascii="Arial" w:eastAsia="Times New Roman" w:hAnsi="Arial" w:cs="Arial"/>
           <w:b/>
           <w:bCs/>
           <w:color w:val="000000"/>
@@ -23391,19 +23485,7 @@
           <w:szCs w:val="24"/>
           <w:lang w:eastAsia="en-AU"/>
         </w:rPr>
-        <w:t xml:space="preserve">Story ID: </w:t>
-      </w:r>
-      <w:r>
-        <w:rPr>
-          <w:rFonts w:eastAsia="Times New Roman" w:cs="Arial"/>
-          <w:b/>
-          <w:bCs/>
-          <w:color w:val="000000"/>
-          <w:sz w:val="24"/>
-          <w:szCs w:val="24"/>
-          <w:lang w:eastAsia="en-AU"/>
-        </w:rPr>
-        <w:t>03 Admin Page</w:t>
+        <w:t>Story ID: 03 Admin Page</w:t>
       </w:r>
     </w:p>
     <w:tbl>
@@ -23418,10 +23500,10 @@
         <w:tblLook w:val="04A0" w:firstRow="1" w:lastRow="0" w:firstColumn="1" w:lastColumn="0" w:noHBand="0" w:noVBand="1"/>
       </w:tblPr>
       <w:tblGrid>
-        <w:gridCol w:w="644"/>
-        <w:gridCol w:w="6748"/>
-        <w:gridCol w:w="1052"/>
-        <w:gridCol w:w="792"/>
+        <w:gridCol w:w="683"/>
+        <w:gridCol w:w="6657"/>
+        <w:gridCol w:w="1083"/>
+        <w:gridCol w:w="813"/>
       </w:tblGrid>
       <w:tr>
         <w:tc>
@@ -24513,9 +24595,12 @@
     </w:p>
     <w:p>
       <w:pPr>
-        <w:spacing w:before="240" w:after="120"/>
+        <w:spacing w:before="240" w:after="120" w:line="240" w:lineRule="auto"/>
         <w:rPr>
-          <w:rFonts w:eastAsia="Times New Roman" w:cs="Arial"/>
+          <w:rFonts w:ascii="Arial" w:eastAsia="Times New Roman" w:hAnsi="Arial" w:cs="Arial"/>
+          <w:b/>
+          <w:bCs/>
+          <w:color w:val="000000"/>
           <w:sz w:val="24"/>
           <w:szCs w:val="24"/>
           <w:lang w:eastAsia="en-AU"/>
@@ -24523,7 +24608,7 @@
       </w:pPr>
       <w:r>
         <w:rPr>
-          <w:rFonts w:eastAsia="Times New Roman" w:cs="Arial"/>
+          <w:rFonts w:ascii="Arial" w:eastAsia="Times New Roman" w:hAnsi="Arial" w:cs="Arial"/>
           <w:b/>
           <w:bCs/>
           <w:color w:val="000000"/>
@@ -24531,19 +24616,7 @@
           <w:szCs w:val="24"/>
           <w:lang w:eastAsia="en-AU"/>
         </w:rPr>
-        <w:t xml:space="preserve">Story ID: </w:t>
-      </w:r>
-      <w:r>
-        <w:rPr>
-          <w:rFonts w:eastAsia="Times New Roman" w:cs="Arial"/>
-          <w:b/>
-          <w:bCs/>
-          <w:color w:val="000000"/>
-          <w:sz w:val="24"/>
-          <w:szCs w:val="24"/>
-          <w:lang w:eastAsia="en-AU"/>
-        </w:rPr>
-        <w:t>7 Property owner update option</w:t>
+        <w:t>Story ID: 7 Property owner update option</w:t>
       </w:r>
     </w:p>
     <w:tbl>
@@ -24964,7 +25037,51 @@
                 <w:szCs w:val="24"/>
                 <w:lang w:eastAsia="en-AU"/>
               </w:rPr>
-              <w:t>Develop php and sql code to allow the owner to upload and store information in the database.</w:t>
+              <w:t xml:space="preserve">Develop </w:t>
+            </w:r>
+            <w:proofErr w:type="spellStart"/>
+            <w:r>
+              <w:rPr>
+                <w:rFonts w:ascii="Arial" w:eastAsia="Times New Roman" w:hAnsi="Arial" w:cs="Arial"/>
+                <w:color w:val="000000"/>
+                <w:sz w:val="24"/>
+                <w:szCs w:val="24"/>
+                <w:lang w:eastAsia="en-AU"/>
+              </w:rPr>
+              <w:t>php</w:t>
+            </w:r>
+            <w:proofErr w:type="spellEnd"/>
+            <w:r>
+              <w:rPr>
+                <w:rFonts w:ascii="Arial" w:eastAsia="Times New Roman" w:hAnsi="Arial" w:cs="Arial"/>
+                <w:color w:val="000000"/>
+                <w:sz w:val="24"/>
+                <w:szCs w:val="24"/>
+                <w:lang w:eastAsia="en-AU"/>
+              </w:rPr>
+              <w:t xml:space="preserve"> and </w:t>
+            </w:r>
+            <w:proofErr w:type="spellStart"/>
+            <w:r>
+              <w:rPr>
+                <w:rFonts w:ascii="Arial" w:eastAsia="Times New Roman" w:hAnsi="Arial" w:cs="Arial"/>
+                <w:color w:val="000000"/>
+                <w:sz w:val="24"/>
+                <w:szCs w:val="24"/>
+                <w:lang w:eastAsia="en-AU"/>
+              </w:rPr>
+              <w:t>sql</w:t>
+            </w:r>
+            <w:proofErr w:type="spellEnd"/>
+            <w:r>
+              <w:rPr>
+                <w:rFonts w:ascii="Arial" w:eastAsia="Times New Roman" w:hAnsi="Arial" w:cs="Arial"/>
+                <w:color w:val="000000"/>
+                <w:sz w:val="24"/>
+                <w:szCs w:val="24"/>
+                <w:lang w:eastAsia="en-AU"/>
+              </w:rPr>
+              <w:t xml:space="preserve"> code to allow the owner to upload and store information in the database.</w:t>
             </w:r>
           </w:p>
         </w:tc>
@@ -25642,10 +25759,7 @@
       </w:tr>
     </w:tbl>
     <w:p/>
-    <w:p>
-      <w:bookmarkStart w:id="33" w:name="_GoBack"/>
-      <w:bookmarkEnd w:id="33"/>
-    </w:p>
+    <w:p/>
     <w:sectPr>
       <w:pgSz w:w="11906" w:h="16838"/>
       <w:pgMar w:top="1440" w:right="1440" w:bottom="1440" w:left="1440" w:header="708" w:footer="708" w:gutter="0"/>
@@ -25657,7 +25771,7 @@
 </file>
 
 <file path=word/endnotes.xml><?xml version="1.0" encoding="utf-8"?>
-<w:endnotes xmlns:wpc="http://schemas.microsoft.com/office/word/2010/wordprocessingCanvas" xmlns:mc="http://schemas.openxmlformats.org/markup-compatibility/2006" xmlns:o="urn:schemas-microsoft-com:office:office" xmlns:r="http://schemas.openxmlformats.org/officeDocument/2006/relationships" xmlns:m="http://schemas.openxmlformats.org/officeDocument/2006/math" xmlns:v="urn:schemas-microsoft-com:vml" xmlns:wp14="http://schemas.microsoft.com/office/word/2010/wordprocessingDrawing" xmlns:wp="http://schemas.openxmlformats.org/drawingml/2006/wordprocessingDrawing" xmlns:w10="urn:schemas-microsoft-com:office:word" xmlns:w="http://schemas.openxmlformats.org/wordprocessingml/2006/main" xmlns:w14="http://schemas.microsoft.com/office/word/2010/wordml" xmlns:w15="http://schemas.microsoft.com/office/word/2012/wordml" xmlns:wpg="http://schemas.microsoft.com/office/word/2010/wordprocessingGroup" xmlns:wpi="http://schemas.microsoft.com/office/word/2010/wordprocessingInk" xmlns:wne="http://schemas.microsoft.com/office/word/2006/wordml" xmlns:wps="http://schemas.microsoft.com/office/word/2010/wordprocessingShape" mc:Ignorable="w14 w15 wp14">
+<w:endnotes xmlns:wpc="http://schemas.microsoft.com/office/word/2010/wordprocessingCanvas" xmlns:mc="http://schemas.openxmlformats.org/markup-compatibility/2006" xmlns:o="urn:schemas-microsoft-com:office:office" xmlns:r="http://schemas.openxmlformats.org/officeDocument/2006/relationships" xmlns:m="http://schemas.openxmlformats.org/officeDocument/2006/math" xmlns:v="urn:schemas-microsoft-com:vml" xmlns:wp14="http://schemas.microsoft.com/office/word/2010/wordprocessingDrawing" xmlns:wp="http://schemas.openxmlformats.org/drawingml/2006/wordprocessingDrawing" xmlns:w10="urn:schemas-microsoft-com:office:word" xmlns:w="http://schemas.openxmlformats.org/wordprocessingml/2006/main" xmlns:w14="http://schemas.microsoft.com/office/word/2010/wordml" xmlns:wpg="http://schemas.microsoft.com/office/word/2010/wordprocessingGroup" xmlns:wpi="http://schemas.microsoft.com/office/word/2010/wordprocessingInk" xmlns:wne="http://schemas.microsoft.com/office/word/2006/wordml" xmlns:wps="http://schemas.microsoft.com/office/word/2010/wordprocessingShape" mc:Ignorable="w14 wp14">
   <w:endnote w:type="separator" w:id="-1">
     <w:p>
       <w:pPr>
@@ -25682,7 +25796,7 @@
 </file>
 
 <file path=word/footnotes.xml><?xml version="1.0" encoding="utf-8"?>
-<w:footnotes xmlns:wpc="http://schemas.microsoft.com/office/word/2010/wordprocessingCanvas" xmlns:mc="http://schemas.openxmlformats.org/markup-compatibility/2006" xmlns:o="urn:schemas-microsoft-com:office:office" xmlns:r="http://schemas.openxmlformats.org/officeDocument/2006/relationships" xmlns:m="http://schemas.openxmlformats.org/officeDocument/2006/math" xmlns:v="urn:schemas-microsoft-com:vml" xmlns:wp14="http://schemas.microsoft.com/office/word/2010/wordprocessingDrawing" xmlns:wp="http://schemas.openxmlformats.org/drawingml/2006/wordprocessingDrawing" xmlns:w10="urn:schemas-microsoft-com:office:word" xmlns:w="http://schemas.openxmlformats.org/wordprocessingml/2006/main" xmlns:w14="http://schemas.microsoft.com/office/word/2010/wordml" xmlns:w15="http://schemas.microsoft.com/office/word/2012/wordml" xmlns:wpg="http://schemas.microsoft.com/office/word/2010/wordprocessingGroup" xmlns:wpi="http://schemas.microsoft.com/office/word/2010/wordprocessingInk" xmlns:wne="http://schemas.microsoft.com/office/word/2006/wordml" xmlns:wps="http://schemas.microsoft.com/office/word/2010/wordprocessingShape" mc:Ignorable="w14 w15 wp14">
+<w:footnotes xmlns:wpc="http://schemas.microsoft.com/office/word/2010/wordprocessingCanvas" xmlns:mc="http://schemas.openxmlformats.org/markup-compatibility/2006" xmlns:o="urn:schemas-microsoft-com:office:office" xmlns:r="http://schemas.openxmlformats.org/officeDocument/2006/relationships" xmlns:m="http://schemas.openxmlformats.org/officeDocument/2006/math" xmlns:v="urn:schemas-microsoft-com:vml" xmlns:wp14="http://schemas.microsoft.com/office/word/2010/wordprocessingDrawing" xmlns:wp="http://schemas.openxmlformats.org/drawingml/2006/wordprocessingDrawing" xmlns:w10="urn:schemas-microsoft-com:office:word" xmlns:w="http://schemas.openxmlformats.org/wordprocessingml/2006/main" xmlns:w14="http://schemas.microsoft.com/office/word/2010/wordml" xmlns:wpg="http://schemas.microsoft.com/office/word/2010/wordprocessingGroup" xmlns:wpi="http://schemas.microsoft.com/office/word/2010/wordprocessingInk" xmlns:wne="http://schemas.microsoft.com/office/word/2006/wordml" xmlns:wps="http://schemas.microsoft.com/office/word/2010/wordprocessingShape" mc:Ignorable="w14 wp14">
   <w:footnote w:type="separator" w:id="-1">
     <w:p>
       <w:pPr>
@@ -25707,7 +25821,7 @@
 </file>
 
 <file path=word/styles.xml><?xml version="1.0" encoding="utf-8"?>
-<w:styles xmlns:mc="http://schemas.openxmlformats.org/markup-compatibility/2006" xmlns:r="http://schemas.openxmlformats.org/officeDocument/2006/relationships" xmlns:w="http://schemas.openxmlformats.org/wordprocessingml/2006/main" xmlns:w14="http://schemas.microsoft.com/office/word/2010/wordml" xmlns:w15="http://schemas.microsoft.com/office/word/2012/wordml" mc:Ignorable="w14 w15">
+<w:styles xmlns:mc="http://schemas.openxmlformats.org/markup-compatibility/2006" xmlns:r="http://schemas.openxmlformats.org/officeDocument/2006/relationships" xmlns:w="http://schemas.openxmlformats.org/wordprocessingml/2006/main" xmlns:w14="http://schemas.microsoft.com/office/word/2010/wordml" mc:Ignorable="w14">
   <w:docDefaults>
     <w:rPrDefault>
       <w:rPr>
@@ -25723,369 +25837,669 @@
       </w:pPr>
     </w:pPrDefault>
   </w:docDefaults>
-  <w:latentStyles w:defLockedState="0" w:defUIPriority="99" w:defSemiHidden="0" w:defUnhideWhenUsed="0" w:defQFormat="0" w:count="371">
-    <w:lsdException w:name="Normal" w:uiPriority="0" w:qFormat="1"/>
-    <w:lsdException w:name="heading 1" w:uiPriority="9" w:qFormat="1"/>
-    <w:lsdException w:name="heading 2" w:semiHidden="1" w:uiPriority="9" w:unhideWhenUsed="1" w:qFormat="1"/>
-    <w:lsdException w:name="heading 3" w:semiHidden="1" w:uiPriority="9" w:unhideWhenUsed="1" w:qFormat="1"/>
-    <w:lsdException w:name="heading 4" w:semiHidden="1" w:uiPriority="9" w:unhideWhenUsed="1" w:qFormat="1"/>
-    <w:lsdException w:name="heading 5" w:semiHidden="1" w:uiPriority="9" w:unhideWhenUsed="1" w:qFormat="1"/>
-    <w:lsdException w:name="heading 6" w:semiHidden="1" w:uiPriority="9" w:unhideWhenUsed="1" w:qFormat="1"/>
-    <w:lsdException w:name="heading 7" w:semiHidden="1" w:uiPriority="9" w:unhideWhenUsed="1" w:qFormat="1"/>
-    <w:lsdException w:name="heading 8" w:semiHidden="1" w:uiPriority="9" w:unhideWhenUsed="1" w:qFormat="1"/>
-    <w:lsdException w:name="heading 9" w:semiHidden="1" w:uiPriority="9" w:unhideWhenUsed="1" w:qFormat="1"/>
-    <w:lsdException w:name="index 1" w:semiHidden="1" w:unhideWhenUsed="1"/>
-    <w:lsdException w:name="index 2" w:semiHidden="1" w:unhideWhenUsed="1"/>
-    <w:lsdException w:name="index 3" w:semiHidden="1" w:unhideWhenUsed="1"/>
-    <w:lsdException w:name="index 4" w:semiHidden="1" w:unhideWhenUsed="1"/>
-    <w:lsdException w:name="index 5" w:semiHidden="1" w:unhideWhenUsed="1"/>
-    <w:lsdException w:name="index 6" w:semiHidden="1" w:unhideWhenUsed="1"/>
-    <w:lsdException w:name="index 7" w:semiHidden="1" w:unhideWhenUsed="1"/>
-    <w:lsdException w:name="index 8" w:semiHidden="1" w:unhideWhenUsed="1"/>
-    <w:lsdException w:name="index 9" w:semiHidden="1" w:unhideWhenUsed="1"/>
-    <w:lsdException w:name="toc 1" w:semiHidden="1" w:uiPriority="39" w:unhideWhenUsed="1" w:qFormat="1"/>
-    <w:lsdException w:name="toc 2" w:semiHidden="1" w:uiPriority="39" w:unhideWhenUsed="1" w:qFormat="1"/>
-    <w:lsdException w:name="toc 3" w:semiHidden="1" w:uiPriority="39" w:unhideWhenUsed="1" w:qFormat="1"/>
-    <w:lsdException w:name="toc 4" w:semiHidden="1" w:uiPriority="39" w:unhideWhenUsed="1"/>
-    <w:lsdException w:name="toc 5" w:semiHidden="1" w:uiPriority="39" w:unhideWhenUsed="1"/>
-    <w:lsdException w:name="toc 6" w:semiHidden="1" w:uiPriority="39" w:unhideWhenUsed="1"/>
-    <w:lsdException w:name="toc 7" w:semiHidden="1" w:uiPriority="39" w:unhideWhenUsed="1"/>
-    <w:lsdException w:name="toc 8" w:semiHidden="1" w:uiPriority="39" w:unhideWhenUsed="1"/>
-    <w:lsdException w:name="toc 9" w:semiHidden="1" w:uiPriority="39" w:unhideWhenUsed="1"/>
-    <w:lsdException w:name="Normal Indent" w:semiHidden="1" w:unhideWhenUsed="1"/>
-    <w:lsdException w:name="footnote text" w:semiHidden="1" w:unhideWhenUsed="1"/>
-    <w:lsdException w:name="annotation text" w:semiHidden="1" w:unhideWhenUsed="1"/>
-    <w:lsdException w:name="header" w:semiHidden="1" w:unhideWhenUsed="1"/>
-    <w:lsdException w:name="footer" w:semiHidden="1" w:unhideWhenUsed="1"/>
-    <w:lsdException w:name="index heading" w:semiHidden="1" w:unhideWhenUsed="1"/>
-    <w:lsdException w:name="caption" w:semiHidden="1" w:uiPriority="35" w:unhideWhenUsed="1" w:qFormat="1"/>
-    <w:lsdException w:name="table of figures" w:semiHidden="1" w:unhideWhenUsed="1"/>
-    <w:lsdException w:name="envelope address" w:semiHidden="1" w:unhideWhenUsed="1"/>
-    <w:lsdException w:name="envelope return" w:semiHidden="1" w:unhideWhenUsed="1"/>
-    <w:lsdException w:name="footnote reference" w:semiHidden="1" w:unhideWhenUsed="1"/>
-    <w:lsdException w:name="annotation reference" w:semiHidden="1" w:unhideWhenUsed="1"/>
-    <w:lsdException w:name="line number" w:semiHidden="1" w:unhideWhenUsed="1"/>
-    <w:lsdException w:name="page number" w:semiHidden="1" w:unhideWhenUsed="1"/>
-    <w:lsdException w:name="endnote reference" w:semiHidden="1" w:unhideWhenUsed="1"/>
-    <w:lsdException w:name="endnote text" w:semiHidden="1" w:unhideWhenUsed="1"/>
-    <w:lsdException w:name="table of authorities" w:semiHidden="1" w:unhideWhenUsed="1"/>
-    <w:lsdException w:name="macro" w:semiHidden="1" w:unhideWhenUsed="1"/>
-    <w:lsdException w:name="toa heading" w:semiHidden="1" w:unhideWhenUsed="1"/>
-    <w:lsdException w:name="List" w:semiHidden="1" w:unhideWhenUsed="1"/>
-    <w:lsdException w:name="List Bullet" w:semiHidden="1" w:unhideWhenUsed="1"/>
-    <w:lsdException w:name="List Number" w:semiHidden="1" w:unhideWhenUsed="1"/>
-    <w:lsdException w:name="List 2" w:semiHidden="1" w:unhideWhenUsed="1"/>
-    <w:lsdException w:name="List 3" w:semiHidden="1" w:unhideWhenUsed="1"/>
-    <w:lsdException w:name="List 4" w:semiHidden="1" w:unhideWhenUsed="1"/>
-    <w:lsdException w:name="List 5" w:semiHidden="1" w:unhideWhenUsed="1"/>
-    <w:lsdException w:name="List Bullet 2" w:semiHidden="1" w:unhideWhenUsed="1"/>
-    <w:lsdException w:name="List Bullet 3" w:semiHidden="1" w:unhideWhenUsed="1"/>
-    <w:lsdException w:name="List Bullet 4" w:semiHidden="1" w:unhideWhenUsed="1"/>
-    <w:lsdException w:name="List Bullet 5" w:semiHidden="1" w:unhideWhenUsed="1"/>
-    <w:lsdException w:name="List Number 2" w:semiHidden="1" w:unhideWhenUsed="1"/>
-    <w:lsdException w:name="List Number 3" w:semiHidden="1" w:unhideWhenUsed="1"/>
-    <w:lsdException w:name="List Number 4" w:semiHidden="1" w:unhideWhenUsed="1"/>
-    <w:lsdException w:name="List Number 5" w:semiHidden="1" w:unhideWhenUsed="1"/>
-    <w:lsdException w:name="Title" w:uiPriority="10" w:qFormat="1"/>
-    <w:lsdException w:name="Closing" w:semiHidden="1" w:unhideWhenUsed="1"/>
-    <w:lsdException w:name="Signature" w:semiHidden="1" w:unhideWhenUsed="1"/>
-    <w:lsdException w:name="Default Paragraph Font" w:semiHidden="1" w:uiPriority="1" w:unhideWhenUsed="1"/>
-    <w:lsdException w:name="Body Text" w:semiHidden="1" w:unhideWhenUsed="1"/>
-    <w:lsdException w:name="Body Text Indent" w:semiHidden="1" w:unhideWhenUsed="1"/>
-    <w:lsdException w:name="List Continue" w:semiHidden="1" w:unhideWhenUsed="1"/>
-    <w:lsdException w:name="List Continue 2" w:semiHidden="1" w:unhideWhenUsed="1"/>
-    <w:lsdException w:name="List Continue 3" w:semiHidden="1" w:unhideWhenUsed="1"/>
-    <w:lsdException w:name="List Continue 4" w:semiHidden="1" w:unhideWhenUsed="1"/>
-    <w:lsdException w:name="List Continue 5" w:semiHidden="1" w:unhideWhenUsed="1"/>
-    <w:lsdException w:name="Message Header" w:semiHidden="1" w:unhideWhenUsed="1"/>
-    <w:lsdException w:name="Subtitle" w:uiPriority="11" w:qFormat="1"/>
-    <w:lsdException w:name="Salutation" w:semiHidden="1" w:unhideWhenUsed="1"/>
-    <w:lsdException w:name="Date" w:semiHidden="1" w:unhideWhenUsed="1"/>
-    <w:lsdException w:name="Body Text First Indent" w:semiHidden="1" w:unhideWhenUsed="1"/>
-    <w:lsdException w:name="Body Text First Indent 2" w:semiHidden="1" w:unhideWhenUsed="1"/>
-    <w:lsdException w:name="Note Heading" w:semiHidden="1" w:unhideWhenUsed="1"/>
-    <w:lsdException w:name="Body Text 2" w:semiHidden="1" w:unhideWhenUsed="1"/>
-    <w:lsdException w:name="Body Text 3" w:semiHidden="1" w:unhideWhenUsed="1"/>
-    <w:lsdException w:name="Body Text Indent 2" w:semiHidden="1" w:unhideWhenUsed="1"/>
-    <w:lsdException w:name="Body Text Indent 3" w:semiHidden="1" w:unhideWhenUsed="1"/>
-    <w:lsdException w:name="Block Text" w:semiHidden="1" w:unhideWhenUsed="1"/>
-    <w:lsdException w:name="Hyperlink" w:semiHidden="1" w:unhideWhenUsed="1"/>
-    <w:lsdException w:name="FollowedHyperlink" w:semiHidden="1" w:unhideWhenUsed="1"/>
-    <w:lsdException w:name="Strong" w:uiPriority="22" w:qFormat="1"/>
-    <w:lsdException w:name="Emphasis" w:uiPriority="20" w:qFormat="1"/>
-    <w:lsdException w:name="Document Map" w:semiHidden="1" w:unhideWhenUsed="1"/>
-    <w:lsdException w:name="Plain Text" w:semiHidden="1" w:unhideWhenUsed="1"/>
-    <w:lsdException w:name="E-mail Signature" w:semiHidden="1" w:unhideWhenUsed="1"/>
-    <w:lsdException w:name="HTML Top of Form" w:semiHidden="1" w:unhideWhenUsed="1"/>
-    <w:lsdException w:name="HTML Bottom of Form" w:semiHidden="1" w:unhideWhenUsed="1"/>
-    <w:lsdException w:name="Normal (Web)" w:semiHidden="1" w:unhideWhenUsed="1"/>
-    <w:lsdException w:name="HTML Acronym" w:semiHidden="1" w:unhideWhenUsed="1"/>
-    <w:lsdException w:name="HTML Address" w:semiHidden="1" w:unhideWhenUsed="1"/>
-    <w:lsdException w:name="HTML Cite" w:semiHidden="1" w:unhideWhenUsed="1"/>
-    <w:lsdException w:name="HTML Code" w:semiHidden="1" w:unhideWhenUsed="1"/>
-    <w:lsdException w:name="HTML Definition" w:semiHidden="1" w:unhideWhenUsed="1"/>
-    <w:lsdException w:name="HTML Keyboard" w:semiHidden="1" w:unhideWhenUsed="1"/>
-    <w:lsdException w:name="HTML Preformatted" w:semiHidden="1" w:unhideWhenUsed="1"/>
-    <w:lsdException w:name="HTML Sample" w:semiHidden="1" w:unhideWhenUsed="1"/>
-    <w:lsdException w:name="HTML Typewriter" w:semiHidden="1" w:unhideWhenUsed="1"/>
-    <w:lsdException w:name="HTML Variable" w:semiHidden="1" w:unhideWhenUsed="1"/>
-    <w:lsdException w:name="Normal Table" w:semiHidden="1" w:unhideWhenUsed="1"/>
-    <w:lsdException w:name="annotation subject" w:semiHidden="1" w:unhideWhenUsed="1"/>
-    <w:lsdException w:name="No List" w:semiHidden="1" w:unhideWhenUsed="1"/>
-    <w:lsdException w:name="Outline List 1" w:semiHidden="1" w:unhideWhenUsed="1"/>
-    <w:lsdException w:name="Outline List 2" w:semiHidden="1" w:unhideWhenUsed="1"/>
-    <w:lsdException w:name="Outline List 3" w:semiHidden="1" w:unhideWhenUsed="1"/>
-    <w:lsdException w:name="Table Simple 1" w:semiHidden="1" w:unhideWhenUsed="1"/>
-    <w:lsdException w:name="Table Simple 2" w:semiHidden="1" w:unhideWhenUsed="1"/>
-    <w:lsdException w:name="Table Simple 3" w:semiHidden="1" w:unhideWhenUsed="1"/>
-    <w:lsdException w:name="Table Classic 1" w:semiHidden="1" w:unhideWhenUsed="1"/>
-    <w:lsdException w:name="Table Classic 2" w:semiHidden="1" w:unhideWhenUsed="1"/>
-    <w:lsdException w:name="Table Classic 3" w:semiHidden="1" w:unhideWhenUsed="1"/>
-    <w:lsdException w:name="Table Classic 4" w:semiHidden="1" w:unhideWhenUsed="1"/>
-    <w:lsdException w:name="Table Colorful 1" w:semiHidden="1" w:unhideWhenUsed="1"/>
-    <w:lsdException w:name="Table Colorful 2" w:semiHidden="1" w:unhideWhenUsed="1"/>
-    <w:lsdException w:name="Table Colorful 3" w:semiHidden="1" w:unhideWhenUsed="1"/>
-    <w:lsdException w:name="Table Columns 1" w:semiHidden="1" w:unhideWhenUsed="1"/>
-    <w:lsdException w:name="Table Columns 2" w:semiHidden="1" w:unhideWhenUsed="1"/>
-    <w:lsdException w:name="Table Columns 3" w:semiHidden="1" w:unhideWhenUsed="1"/>
-    <w:lsdException w:name="Table Columns 4" w:semiHidden="1" w:unhideWhenUsed="1"/>
-    <w:lsdException w:name="Table Columns 5" w:semiHidden="1" w:unhideWhenUsed="1"/>
-    <w:lsdException w:name="Table Grid 1" w:semiHidden="1" w:unhideWhenUsed="1"/>
-    <w:lsdException w:name="Table Grid 2" w:semiHidden="1" w:unhideWhenUsed="1"/>
-    <w:lsdException w:name="Table Grid 3" w:semiHidden="1" w:unhideWhenUsed="1"/>
-    <w:lsdException w:name="Table Grid 4" w:semiHidden="1" w:unhideWhenUsed="1"/>
-    <w:lsdException w:name="Table Grid 5" w:semiHidden="1" w:unhideWhenUsed="1"/>
-    <w:lsdException w:name="Table Grid 6" w:semiHidden="1" w:unhideWhenUsed="1"/>
-    <w:lsdException w:name="Table Grid 7" w:semiHidden="1" w:unhideWhenUsed="1"/>
-    <w:lsdException w:name="Table Grid 8" w:semiHidden="1" w:unhideWhenUsed="1"/>
-    <w:lsdException w:name="Table List 1" w:semiHidden="1" w:unhideWhenUsed="1"/>
-    <w:lsdException w:name="Table List 2" w:semiHidden="1" w:unhideWhenUsed="1"/>
-    <w:lsdException w:name="Table List 3" w:semiHidden="1" w:unhideWhenUsed="1"/>
-    <w:lsdException w:name="Table List 4" w:semiHidden="1" w:unhideWhenUsed="1"/>
-    <w:lsdException w:name="Table List 5" w:semiHidden="1" w:unhideWhenUsed="1"/>
-    <w:lsdException w:name="Table List 6" w:semiHidden="1" w:unhideWhenUsed="1"/>
-    <w:lsdException w:name="Table List 7" w:semiHidden="1" w:unhideWhenUsed="1"/>
-    <w:lsdException w:name="Table List 8" w:semiHidden="1" w:unhideWhenUsed="1"/>
-    <w:lsdException w:name="Table 3D effects 1" w:semiHidden="1" w:unhideWhenUsed="1"/>
-    <w:lsdException w:name="Table 3D effects 2" w:semiHidden="1" w:unhideWhenUsed="1"/>
-    <w:lsdException w:name="Table 3D effects 3" w:semiHidden="1" w:unhideWhenUsed="1"/>
-    <w:lsdException w:name="Table Contemporary" w:semiHidden="1" w:unhideWhenUsed="1"/>
-    <w:lsdException w:name="Table Elegant" w:semiHidden="1" w:unhideWhenUsed="1"/>
-    <w:lsdException w:name="Table Professional" w:semiHidden="1" w:unhideWhenUsed="1"/>
-    <w:lsdException w:name="Table Subtle 1" w:semiHidden="1" w:unhideWhenUsed="1"/>
-    <w:lsdException w:name="Table Subtle 2" w:semiHidden="1" w:unhideWhenUsed="1"/>
-    <w:lsdException w:name="Table Web 1" w:semiHidden="1" w:unhideWhenUsed="1"/>
-    <w:lsdException w:name="Table Web 2" w:semiHidden="1" w:unhideWhenUsed="1"/>
-    <w:lsdException w:name="Table Web 3" w:semiHidden="1" w:unhideWhenUsed="1"/>
-    <w:lsdException w:name="Balloon Text" w:semiHidden="1" w:unhideWhenUsed="1"/>
-    <w:lsdException w:name="Table Grid" w:uiPriority="39"/>
-    <w:lsdException w:name="Table Theme" w:semiHidden="1" w:unhideWhenUsed="1"/>
-    <w:lsdException w:name="Placeholder Text" w:semiHidden="1"/>
-    <w:lsdException w:name="No Spacing" w:uiPriority="1" w:qFormat="1"/>
-    <w:lsdException w:name="Light Shading" w:uiPriority="60"/>
-    <w:lsdException w:name="Light List" w:uiPriority="61"/>
-    <w:lsdException w:name="Light Grid" w:uiPriority="62"/>
-    <w:lsdException w:name="Medium Shading 1" w:uiPriority="63"/>
-    <w:lsdException w:name="Medium Shading 2" w:uiPriority="64"/>
-    <w:lsdException w:name="Medium List 1" w:uiPriority="65"/>
-    <w:lsdException w:name="Medium List 2" w:uiPriority="66"/>
-    <w:lsdException w:name="Medium Grid 1" w:uiPriority="67"/>
-    <w:lsdException w:name="Medium Grid 2" w:uiPriority="68"/>
-    <w:lsdException w:name="Medium Grid 3" w:uiPriority="69"/>
-    <w:lsdException w:name="Dark List" w:uiPriority="70"/>
-    <w:lsdException w:name="Colorful Shading" w:uiPriority="71"/>
-    <w:lsdException w:name="Colorful List" w:uiPriority="72"/>
-    <w:lsdException w:name="Colorful Grid" w:uiPriority="73"/>
-    <w:lsdException w:name="Light Shading Accent 1" w:uiPriority="60"/>
-    <w:lsdException w:name="Light List Accent 1" w:uiPriority="61"/>
-    <w:lsdException w:name="Light Grid Accent 1" w:uiPriority="62"/>
-    <w:lsdException w:name="Medium Shading 1 Accent 1" w:uiPriority="63"/>
-    <w:lsdException w:name="Medium Shading 2 Accent 1" w:uiPriority="64"/>
-    <w:lsdException w:name="Medium List 1 Accent 1" w:uiPriority="65"/>
-    <w:lsdException w:name="Revision" w:semiHidden="1"/>
-    <w:lsdException w:name="List Paragraph" w:uiPriority="34" w:qFormat="1"/>
-    <w:lsdException w:name="Quote" w:uiPriority="29" w:qFormat="1"/>
-    <w:lsdException w:name="Intense Quote" w:uiPriority="30" w:qFormat="1"/>
-    <w:lsdException w:name="Medium List 2 Accent 1" w:uiPriority="66"/>
-    <w:lsdException w:name="Medium Grid 1 Accent 1" w:uiPriority="67"/>
-    <w:lsdException w:name="Medium Grid 2 Accent 1" w:uiPriority="68"/>
-    <w:lsdException w:name="Medium Grid 3 Accent 1" w:uiPriority="69"/>
-    <w:lsdException w:name="Dark List Accent 1" w:uiPriority="70"/>
-    <w:lsdException w:name="Colorful Shading Accent 1" w:uiPriority="71"/>
-    <w:lsdException w:name="Colorful List Accent 1" w:uiPriority="72"/>
-    <w:lsdException w:name="Colorful Grid Accent 1" w:uiPriority="73"/>
-    <w:lsdException w:name="Light Shading Accent 2" w:uiPriority="60"/>
-    <w:lsdException w:name="Light List Accent 2" w:uiPriority="61"/>
-    <w:lsdException w:name="Light Grid Accent 2" w:uiPriority="62"/>
-    <w:lsdException w:name="Medium Shading 1 Accent 2" w:uiPriority="63"/>
-    <w:lsdException w:name="Medium Shading 2 Accent 2" w:uiPriority="64"/>
-    <w:lsdException w:name="Medium List 1 Accent 2" w:uiPriority="65"/>
-    <w:lsdException w:name="Medium List 2 Accent 2" w:uiPriority="66"/>
-    <w:lsdException w:name="Medium Grid 1 Accent 2" w:uiPriority="67"/>
-    <w:lsdException w:name="Medium Grid 2 Accent 2" w:uiPriority="68"/>
-    <w:lsdException w:name="Medium Grid 3 Accent 2" w:uiPriority="69"/>
-    <w:lsdException w:name="Dark List Accent 2" w:uiPriority="70"/>
-    <w:lsdException w:name="Colorful Shading Accent 2" w:uiPriority="71"/>
-    <w:lsdException w:name="Colorful List Accent 2" w:uiPriority="72"/>
-    <w:lsdException w:name="Colorful Grid Accent 2" w:uiPriority="73"/>
-    <w:lsdException w:name="Light Shading Accent 3" w:uiPriority="60"/>
-    <w:lsdException w:name="Light List Accent 3" w:uiPriority="61"/>
-    <w:lsdException w:name="Light Grid Accent 3" w:uiPriority="62"/>
-    <w:lsdException w:name="Medium Shading 1 Accent 3" w:uiPriority="63"/>
-    <w:lsdException w:name="Medium Shading 2 Accent 3" w:uiPriority="64"/>
-    <w:lsdException w:name="Medium List 1 Accent 3" w:uiPriority="65"/>
-    <w:lsdException w:name="Medium List 2 Accent 3" w:uiPriority="66"/>
-    <w:lsdException w:name="Medium Grid 1 Accent 3" w:uiPriority="67"/>
-    <w:lsdException w:name="Medium Grid 2 Accent 3" w:uiPriority="68"/>
-    <w:lsdException w:name="Medium Grid 3 Accent 3" w:uiPriority="69"/>
-    <w:lsdException w:name="Dark List Accent 3" w:uiPriority="70"/>
-    <w:lsdException w:name="Colorful Shading Accent 3" w:uiPriority="71"/>
-    <w:lsdException w:name="Colorful List Accent 3" w:uiPriority="72"/>
-    <w:lsdException w:name="Colorful Grid Accent 3" w:uiPriority="73"/>
-    <w:lsdException w:name="Light Shading Accent 4" w:uiPriority="60"/>
-    <w:lsdException w:name="Light List Accent 4" w:uiPriority="61"/>
-    <w:lsdException w:name="Light Grid Accent 4" w:uiPriority="62"/>
-    <w:lsdException w:name="Medium Shading 1 Accent 4" w:uiPriority="63"/>
-    <w:lsdException w:name="Medium Shading 2 Accent 4" w:uiPriority="64"/>
-    <w:lsdException w:name="Medium List 1 Accent 4" w:uiPriority="65"/>
-    <w:lsdException w:name="Medium List 2 Accent 4" w:uiPriority="66"/>
-    <w:lsdException w:name="Medium Grid 1 Accent 4" w:uiPriority="67"/>
-    <w:lsdException w:name="Medium Grid 2 Accent 4" w:uiPriority="68"/>
-    <w:lsdException w:name="Medium Grid 3 Accent 4" w:uiPriority="69"/>
-    <w:lsdException w:name="Dark List Accent 4" w:uiPriority="70"/>
-    <w:lsdException w:name="Colorful Shading Accent 4" w:uiPriority="71"/>
-    <w:lsdException w:name="Colorful List Accent 4" w:uiPriority="72"/>
-    <w:lsdException w:name="Colorful Grid Accent 4" w:uiPriority="73"/>
-    <w:lsdException w:name="Light Shading Accent 5" w:uiPriority="60"/>
-    <w:lsdException w:name="Light List Accent 5" w:uiPriority="61"/>
-    <w:lsdException w:name="Light Grid Accent 5" w:uiPriority="62"/>
-    <w:lsdException w:name="Medium Shading 1 Accent 5" w:uiPriority="63"/>
-    <w:lsdException w:name="Medium Shading 2 Accent 5" w:uiPriority="64"/>
-    <w:lsdException w:name="Medium List 1 Accent 5" w:uiPriority="65"/>
-    <w:lsdException w:name="Medium List 2 Accent 5" w:uiPriority="66"/>
-    <w:lsdException w:name="Medium Grid 1 Accent 5" w:uiPriority="67"/>
-    <w:lsdException w:name="Medium Grid 2 Accent 5" w:uiPriority="68"/>
-    <w:lsdException w:name="Medium Grid 3 Accent 5" w:uiPriority="69"/>
-    <w:lsdException w:name="Dark List Accent 5" w:uiPriority="70"/>
-    <w:lsdException w:name="Colorful Shading Accent 5" w:uiPriority="71"/>
-    <w:lsdException w:name="Colorful List Accent 5" w:uiPriority="72"/>
-    <w:lsdException w:name="Colorful Grid Accent 5" w:uiPriority="73"/>
-    <w:lsdException w:name="Light Shading Accent 6" w:uiPriority="60"/>
-    <w:lsdException w:name="Light List Accent 6" w:uiPriority="61"/>
-    <w:lsdException w:name="Light Grid Accent 6" w:uiPriority="62"/>
-    <w:lsdException w:name="Medium Shading 1 Accent 6" w:uiPriority="63"/>
-    <w:lsdException w:name="Medium Shading 2 Accent 6" w:uiPriority="64"/>
-    <w:lsdException w:name="Medium List 1 Accent 6" w:uiPriority="65"/>
-    <w:lsdException w:name="Medium List 2 Accent 6" w:uiPriority="66"/>
-    <w:lsdException w:name="Medium Grid 1 Accent 6" w:uiPriority="67"/>
-    <w:lsdException w:name="Medium Grid 2 Accent 6" w:uiPriority="68"/>
-    <w:lsdException w:name="Medium Grid 3 Accent 6" w:uiPriority="69"/>
-    <w:lsdException w:name="Dark List Accent 6" w:uiPriority="70"/>
-    <w:lsdException w:name="Colorful Shading Accent 6" w:uiPriority="71"/>
-    <w:lsdException w:name="Colorful List Accent 6" w:uiPriority="72"/>
-    <w:lsdException w:name="Colorful Grid Accent 6" w:uiPriority="73"/>
-    <w:lsdException w:name="Subtle Emphasis" w:uiPriority="19" w:qFormat="1"/>
-    <w:lsdException w:name="Intense Emphasis" w:uiPriority="21" w:qFormat="1"/>
-    <w:lsdException w:name="Subtle Reference" w:uiPriority="31" w:qFormat="1"/>
-    <w:lsdException w:name="Intense Reference" w:uiPriority="32" w:qFormat="1"/>
-    <w:lsdException w:name="Book Title" w:uiPriority="33" w:qFormat="1"/>
-    <w:lsdException w:name="Bibliography" w:semiHidden="1" w:uiPriority="37" w:unhideWhenUsed="1"/>
-    <w:lsdException w:name="TOC Heading" w:semiHidden="1" w:uiPriority="39" w:unhideWhenUsed="1" w:qFormat="1"/>
-    <w:lsdException w:name="Grid Table 4" w:uiPriority="49"/>
-    <w:lsdException w:name="Grid Table 5 Dark" w:uiPriority="50"/>
-    <w:lsdException w:name="Grid Table 6 Colorful" w:uiPriority="51"/>
-    <w:lsdException w:name="Grid Table 7 Colorful" w:uiPriority="52"/>
-    <w:lsdException w:name="Grid Table 1 Light Accent 1" w:uiPriority="46"/>
-    <w:lsdException w:name="Grid Table 2 Accent 1" w:uiPriority="47"/>
-    <w:lsdException w:name="Grid Table 3 Accent 1" w:uiPriority="48"/>
-    <w:lsdException w:name="Grid Table 4 Accent 1" w:uiPriority="49"/>
-    <w:lsdException w:name="Grid Table 5 Dark Accent 1" w:uiPriority="50"/>
-    <w:lsdException w:name="Grid Table 6 Colorful Accent 1" w:uiPriority="51"/>
-    <w:lsdException w:name="Grid Table 7 Colorful Accent 1" w:uiPriority="52"/>
-    <w:lsdException w:name="Grid Table 1 Light Accent 2" w:uiPriority="46"/>
-    <w:lsdException w:name="Grid Table 2 Accent 2" w:uiPriority="47"/>
-    <w:lsdException w:name="Grid Table 3 Accent 2" w:uiPriority="48"/>
-    <w:lsdException w:name="Grid Table 4 Accent 2" w:uiPriority="49"/>
-    <w:lsdException w:name="Grid Table 5 Dark Accent 2" w:uiPriority="50"/>
-    <w:lsdException w:name="Grid Table 6 Colorful Accent 2" w:uiPriority="51"/>
-    <w:lsdException w:name="Grid Table 7 Colorful Accent 2" w:uiPriority="52"/>
-    <w:lsdException w:name="Grid Table 1 Light Accent 3" w:uiPriority="46"/>
-    <w:lsdException w:name="Grid Table 2 Accent 3" w:uiPriority="47"/>
-    <w:lsdException w:name="Grid Table 3 Accent 3" w:uiPriority="48"/>
-    <w:lsdException w:name="Grid Table 4 Accent 3" w:uiPriority="49"/>
-    <w:lsdException w:name="Grid Table 5 Dark Accent 3" w:uiPriority="50"/>
-    <w:lsdException w:name="Grid Table 6 Colorful Accent 3" w:uiPriority="51"/>
-    <w:lsdException w:name="Grid Table 7 Colorful Accent 3" w:uiPriority="52"/>
-    <w:lsdException w:name="Grid Table 1 Light Accent 4" w:uiPriority="46"/>
-    <w:lsdException w:name="Grid Table 2 Accent 4" w:uiPriority="47"/>
-    <w:lsdException w:name="Grid Table 3 Accent 4" w:uiPriority="48"/>
-    <w:lsdException w:name="Grid Table 4 Accent 4" w:uiPriority="49"/>
-    <w:lsdException w:name="Grid Table 5 Dark Accent 4" w:uiPriority="50"/>
-    <w:lsdException w:name="Grid Table 6 Colorful Accent 4" w:uiPriority="51"/>
-    <w:lsdException w:name="Grid Table 7 Colorful Accent 4" w:uiPriority="52"/>
-    <w:lsdException w:name="Grid Table 1 Light Accent 5" w:uiPriority="46"/>
-    <w:lsdException w:name="Grid Table 2 Accent 5" w:uiPriority="47"/>
-    <w:lsdException w:name="Grid Table 3 Accent 5" w:uiPriority="48"/>
-    <w:lsdException w:name="Grid Table 4 Accent 5" w:uiPriority="49"/>
-    <w:lsdException w:name="Grid Table 5 Dark Accent 5" w:uiPriority="50"/>
-    <w:lsdException w:name="Grid Table 6 Colorful Accent 5" w:uiPriority="51"/>
-    <w:lsdException w:name="Grid Table 7 Colorful Accent 5" w:uiPriority="52"/>
-    <w:lsdException w:name="Grid Table 1 Light Accent 6" w:uiPriority="46"/>
-    <w:lsdException w:name="Grid Table 2 Accent 6" w:uiPriority="47"/>
-    <w:lsdException w:name="Grid Table 3 Accent 6" w:uiPriority="48"/>
-    <w:lsdException w:name="Grid Table 4 Accent 6" w:uiPriority="49"/>
-    <w:lsdException w:name="Grid Table 5 Dark Accent 6" w:uiPriority="50"/>
-    <w:lsdException w:name="Grid Table 6 Colorful Accent 6" w:uiPriority="51"/>
-    <w:lsdException w:name="Grid Table 7 Colorful Accent 6" w:uiPriority="52"/>
-    <w:lsdException w:name="List Table 1 Light" w:uiPriority="46"/>
-    <w:lsdException w:name="List Table 2" w:uiPriority="47"/>
-    <w:lsdException w:name="List Table 3" w:uiPriority="48"/>
-    <w:lsdException w:name="List Table 4" w:uiPriority="49"/>
-    <w:lsdException w:name="List Table 5 Dark" w:uiPriority="50"/>
-    <w:lsdException w:name="List Table 6 Colorful" w:uiPriority="51"/>
-    <w:lsdException w:name="List Table 7 Colorful" w:uiPriority="52"/>
-    <w:lsdException w:name="List Table 1 Light Accent 1" w:uiPriority="46"/>
-    <w:lsdException w:name="List Table 2 Accent 1" w:uiPriority="47"/>
-    <w:lsdException w:name="List Table 3 Accent 1" w:uiPriority="48"/>
-    <w:lsdException w:name="List Table 4 Accent 1" w:uiPriority="49"/>
-    <w:lsdException w:name="List Table 5 Dark Accent 1" w:uiPriority="50"/>
-    <w:lsdException w:name="List Table 6 Colorful Accent 1" w:uiPriority="51"/>
-    <w:lsdException w:name="List Table 7 Colorful Accent 1" w:uiPriority="52"/>
-    <w:lsdException w:name="List Table 1 Light Accent 2" w:uiPriority="46"/>
-    <w:lsdException w:name="List Table 2 Accent 2" w:uiPriority="47"/>
-    <w:lsdException w:name="List Table 3 Accent 2" w:uiPriority="48"/>
-    <w:lsdException w:name="List Table 4 Accent 2" w:uiPriority="49"/>
-    <w:lsdException w:name="List Table 5 Dark Accent 2" w:uiPriority="50"/>
-    <w:lsdException w:name="List Table 6 Colorful Accent 2" w:uiPriority="51"/>
-    <w:lsdException w:name="List Table 7 Colorful Accent 2" w:uiPriority="52"/>
-    <w:lsdException w:name="List Table 1 Light Accent 3" w:uiPriority="46"/>
-    <w:lsdException w:name="List Table 2 Accent 3" w:uiPriority="47"/>
-    <w:lsdException w:name="List Table 3 Accent 3" w:uiPriority="48"/>
-    <w:lsdException w:name="List Table 4 Accent 3" w:uiPriority="49"/>
-    <w:lsdException w:name="List Table 5 Dark Accent 3" w:uiPriority="50"/>
-    <w:lsdException w:name="List Table 6 Colorful Accent 3" w:uiPriority="51"/>
-    <w:lsdException w:name="List Table 7 Colorful Accent 3" w:uiPriority="52"/>
-    <w:lsdException w:name="List Table 1 Light Accent 4" w:uiPriority="46"/>
-    <w:lsdException w:name="List Table 2 Accent 4" w:uiPriority="47"/>
-    <w:lsdException w:name="List Table 3 Accent 4" w:uiPriority="48"/>
-    <w:lsdException w:name="List Table 4 Accent 4" w:uiPriority="49"/>
-    <w:lsdException w:name="List Table 5 Dark Accent 4" w:uiPriority="50"/>
-    <w:lsdException w:name="List Table 6 Colorful Accent 4" w:uiPriority="51"/>
-    <w:lsdException w:name="List Table 7 Colorful Accent 4" w:uiPriority="52"/>
-    <w:lsdException w:name="List Table 1 Light Accent 5" w:uiPriority="46"/>
-    <w:lsdException w:name="List Table 2 Accent 5" w:uiPriority="47"/>
-    <w:lsdException w:name="List Table 3 Accent 5" w:uiPriority="48"/>
-    <w:lsdException w:name="List Table 4 Accent 5" w:uiPriority="49"/>
-    <w:lsdException w:name="List Table 5 Dark Accent 5" w:uiPriority="50"/>
-    <w:lsdException w:name="List Table 6 Colorful Accent 5" w:uiPriority="51"/>
-    <w:lsdException w:name="List Table 7 Colorful Accent 5" w:uiPriority="52"/>
-    <w:lsdException w:name="List Table 1 Light Accent 6" w:uiPriority="46"/>
-    <w:lsdException w:name="List Table 2 Accent 6" w:uiPriority="47"/>
-    <w:lsdException w:name="List Table 3 Accent 6" w:uiPriority="48"/>
-    <w:lsdException w:name="List Table 4 Accent 6" w:uiPriority="49"/>
-    <w:lsdException w:name="List Table 5 Dark Accent 6" w:uiPriority="50"/>
-    <w:lsdException w:name="List Table 6 Colorful Accent 6" w:uiPriority="51"/>
-    <w:lsdException w:name="List Table 7 Colorful Accent 6" w:uiPriority="52"/>
+  <w:latentStyles w:defLockedState="0" w:defUIPriority="99" w:defSemiHidden="1" w:defUnhideWhenUsed="1" w:defQFormat="0" w:count="267">
+    <w:lsdException w:name="Normal" w:semiHidden="0" w:uiPriority="0" w:unhideWhenUsed="0" w:qFormat="1"/>
+    <w:lsdException w:name="heading 1" w:semiHidden="0" w:uiPriority="9" w:unhideWhenUsed="0" w:qFormat="1"/>
+    <w:lsdException w:name="heading 2" w:uiPriority="9" w:qFormat="1"/>
+    <w:lsdException w:name="heading 3" w:uiPriority="9" w:qFormat="1"/>
+    <w:lsdException w:name="heading 4" w:uiPriority="9" w:qFormat="1"/>
+    <w:lsdException w:name="heading 5" w:uiPriority="9" w:qFormat="1"/>
+    <w:lsdException w:name="heading 6" w:uiPriority="9" w:qFormat="1"/>
+    <w:lsdException w:name="heading 7" w:uiPriority="9" w:qFormat="1"/>
+    <w:lsdException w:name="heading 8" w:uiPriority="9" w:qFormat="1"/>
+    <w:lsdException w:name="heading 9" w:uiPriority="9" w:qFormat="1"/>
+    <w:lsdException w:name="toc 1" w:uiPriority="39" w:qFormat="1"/>
+    <w:lsdException w:name="toc 2" w:uiPriority="39" w:qFormat="1"/>
+    <w:lsdException w:name="toc 3" w:uiPriority="39" w:qFormat="1"/>
+    <w:lsdException w:name="toc 4" w:uiPriority="39"/>
+    <w:lsdException w:name="toc 5" w:uiPriority="39"/>
+    <w:lsdException w:name="toc 6" w:uiPriority="39"/>
+    <w:lsdException w:name="toc 7" w:uiPriority="39"/>
+    <w:lsdException w:name="toc 8" w:uiPriority="39"/>
+    <w:lsdException w:name="toc 9" w:uiPriority="39"/>
+    <w:lsdException w:name="caption" w:uiPriority="35" w:qFormat="1"/>
+    <w:lsdException w:name="Title" w:semiHidden="0" w:uiPriority="10" w:unhideWhenUsed="0" w:qFormat="1"/>
+    <w:lsdException w:name="Default Paragraph Font" w:uiPriority="1"/>
+    <w:lsdException w:name="Subtitle" w:semiHidden="0" w:uiPriority="11" w:unhideWhenUsed="0" w:qFormat="1"/>
+    <w:lsdException w:name="Strong" w:semiHidden="0" w:uiPriority="22" w:unhideWhenUsed="0" w:qFormat="1"/>
+    <w:lsdException w:name="Emphasis" w:semiHidden="0" w:uiPriority="20" w:unhideWhenUsed="0" w:qFormat="1"/>
+    <w:lsdException w:name="Table Grid" w:semiHidden="0" w:uiPriority="39" w:unhideWhenUsed="0"/>
+    <w:lsdException w:name="Placeholder Text" w:unhideWhenUsed="0"/>
+    <w:lsdException w:name="No Spacing" w:semiHidden="0" w:uiPriority="1" w:unhideWhenUsed="0" w:qFormat="1"/>
+    <w:lsdException w:name="Light Shading" w:semiHidden="0" w:uiPriority="60" w:unhideWhenUsed="0"/>
+    <w:lsdException w:name="Light List" w:semiHidden="0" w:uiPriority="61" w:unhideWhenUsed="0"/>
+    <w:lsdException w:name="Light Grid" w:semiHidden="0" w:uiPriority="62" w:unhideWhenUsed="0"/>
+    <w:lsdException w:name="Medium Shading 1" w:semiHidden="0" w:uiPriority="63" w:unhideWhenUsed="0"/>
+    <w:lsdException w:name="Medium Shading 2" w:semiHidden="0" w:uiPriority="64" w:unhideWhenUsed="0"/>
+    <w:lsdException w:name="Medium List 1" w:semiHidden="0" w:uiPriority="65" w:unhideWhenUsed="0"/>
+    <w:lsdException w:name="Medium List 2" w:semiHidden="0" w:uiPriority="66" w:unhideWhenUsed="0"/>
+    <w:lsdException w:name="Medium Grid 1" w:semiHidden="0" w:uiPriority="67" w:unhideWhenUsed="0"/>
+    <w:lsdException w:name="Medium Grid 2" w:semiHidden="0" w:uiPriority="68" w:unhideWhenUsed="0"/>
+    <w:lsdException w:name="Medium Grid 3" w:semiHidden="0" w:uiPriority="69" w:unhideWhenUsed="0"/>
+    <w:lsdException w:name="Dark List" w:semiHidden="0" w:uiPriority="70" w:unhideWhenUsed="0"/>
+    <w:lsdException w:name="Colorful Shading" w:semiHidden="0" w:uiPriority="71" w:unhideWhenUsed="0"/>
+    <w:lsdException w:name="Colorful List" w:semiHidden="0" w:uiPriority="72" w:unhideWhenUsed="0"/>
+    <w:lsdException w:name="Colorful Grid" w:semiHidden="0" w:uiPriority="73" w:unhideWhenUsed="0"/>
+    <w:lsdException w:name="Light Shading Accent 1" w:semiHidden="0" w:uiPriority="60" w:unhideWhenUsed="0"/>
+    <w:lsdException w:name="Light List Accent 1" w:semiHidden="0" w:uiPriority="61" w:unhideWhenUsed="0"/>
+    <w:lsdException w:name="Light Grid Accent 1" w:semiHidden="0" w:uiPriority="62" w:unhideWhenUsed="0"/>
+    <w:lsdException w:name="Medium Shading 1 Accent 1" w:semiHidden="0" w:uiPriority="63" w:unhideWhenUsed="0"/>
+    <w:lsdException w:name="Medium Shading 2 Accent 1" w:semiHidden="0" w:uiPriority="64" w:unhideWhenUsed="0"/>
+    <w:lsdException w:name="Medium List 1 Accent 1" w:semiHidden="0" w:uiPriority="65" w:unhideWhenUsed="0"/>
+    <w:lsdException w:name="Revision" w:unhideWhenUsed="0"/>
+    <w:lsdException w:name="List Paragraph" w:semiHidden="0" w:uiPriority="34" w:unhideWhenUsed="0" w:qFormat="1"/>
+    <w:lsdException w:name="Quote" w:semiHidden="0" w:uiPriority="29" w:unhideWhenUsed="0" w:qFormat="1"/>
+    <w:lsdException w:name="Intense Quote" w:semiHidden="0" w:uiPriority="30" w:unhideWhenUsed="0" w:qFormat="1"/>
+    <w:lsdException w:name="Medium List 2 Accent 1" w:semiHidden="0" w:uiPriority="66" w:unhideWhenUsed="0"/>
+    <w:lsdException w:name="Medium Grid 1 Accent 1" w:semiHidden="0" w:uiPriority="67" w:unhideWhenUsed="0"/>
+    <w:lsdException w:name="Medium Grid 2 Accent 1" w:semiHidden="0" w:uiPriority="68" w:unhideWhenUsed="0"/>
+    <w:lsdException w:name="Medium Grid 3 Accent 1" w:semiHidden="0" w:uiPriority="69" w:unhideWhenUsed="0"/>
+    <w:lsdException w:name="Dark List Accent 1" w:semiHidden="0" w:uiPriority="70" w:unhideWhenUsed="0"/>
+    <w:lsdException w:name="Colorful Shading Accent 1" w:semiHidden="0" w:uiPriority="71" w:unhideWhenUsed="0"/>
+    <w:lsdException w:name="Colorful List Accent 1" w:semiHidden="0" w:uiPriority="72" w:unhideWhenUsed="0"/>
+    <w:lsdException w:name="Colorful Grid Accent 1" w:semiHidden="0" w:uiPriority="73" w:unhideWhenUsed="0"/>
+    <w:lsdException w:name="Light Shading Accent 2" w:semiHidden="0" w:uiPriority="60" w:unhideWhenUsed="0"/>
+    <w:lsdException w:name="Light List Accent 2" w:semiHidden="0" w:uiPriority="61" w:unhideWhenUsed="0"/>
+    <w:lsdException w:name="Light Grid Accent 2" w:semiHidden="0" w:uiPriority="62" w:unhideWhenUsed="0"/>
+    <w:lsdException w:name="Medium Shading 1 Accent 2" w:semiHidden="0" w:uiPriority="63" w:unhideWhenUsed="0"/>
+    <w:lsdException w:name="Medium Shading 2 Accent 2" w:semiHidden="0" w:uiPriority="64" w:unhideWhenUsed="0"/>
+    <w:lsdException w:name="Medium List 1 Accent 2" w:semiHidden="0" w:uiPriority="65" w:unhideWhenUsed="0"/>
+    <w:lsdException w:name="Medium List 2 Accent 2" w:semiHidden="0" w:uiPriority="66" w:unhideWhenUsed="0"/>
+    <w:lsdException w:name="Medium Grid 1 Accent 2" w:semiHidden="0" w:uiPriority="67" w:unhideWhenUsed="0"/>
+    <w:lsdException w:name="Medium Grid 2 Accent 2" w:semiHidden="0" w:uiPriority="68" w:unhideWhenUsed="0"/>
+    <w:lsdException w:name="Medium Grid 3 Accent 2" w:semiHidden="0" w:uiPriority="69" w:unhideWhenUsed="0"/>
+    <w:lsdException w:name="Dark List Accent 2" w:semiHidden="0" w:uiPriority="70" w:unhideWhenUsed="0"/>
+    <w:lsdException w:name="Colorful Shading Accent 2" w:semiHidden="0" w:uiPriority="71" w:unhideWhenUsed="0"/>
+    <w:lsdException w:name="Colorful List Accent 2" w:semiHidden="0" w:uiPriority="72" w:unhideWhenUsed="0"/>
+    <w:lsdException w:name="Colorful Grid Accent 2" w:semiHidden="0" w:uiPriority="73" w:unhideWhenUsed="0"/>
+    <w:lsdException w:name="Light Shading Accent 3" w:semiHidden="0" w:uiPriority="60" w:unhideWhenUsed="0"/>
+    <w:lsdException w:name="Light List Accent 3" w:semiHidden="0" w:uiPriority="61" w:unhideWhenUsed="0"/>
+    <w:lsdException w:name="Light Grid Accent 3" w:semiHidden="0" w:uiPriority="62" w:unhideWhenUsed="0"/>
+    <w:lsdException w:name="Medium Shading 1 Accent 3" w:semiHidden="0" w:uiPriority="63" w:unhideWhenUsed="0"/>
+    <w:lsdException w:name="Medium Shading 2 Accent 3" w:semiHidden="0" w:uiPriority="64" w:unhideWhenUsed="0"/>
+    <w:lsdException w:name="Medium List 1 Accent 3" w:semiHidden="0" w:uiPriority="65" w:unhideWhenUsed="0"/>
+    <w:lsdException w:name="Medium List 2 Accent 3" w:semiHidden="0" w:uiPriority="66" w:unhideWhenUsed="0"/>
+    <w:lsdException w:name="Medium Grid 1 Accent 3" w:semiHidden="0" w:uiPriority="67" w:unhideWhenUsed="0"/>
+    <w:lsdException w:name="Medium Grid 2 Accent 3" w:semiHidden="0" w:uiPriority="68" w:unhideWhenUsed="0"/>
+    <w:lsdException w:name="Medium Grid 3 Accent 3" w:semiHidden="0" w:uiPriority="69" w:unhideWhenUsed="0"/>
+    <w:lsdException w:name="Dark List Accent 3" w:semiHidden="0" w:uiPriority="70" w:unhideWhenUsed="0"/>
+    <w:lsdException w:name="Colorful Shading Accent 3" w:semiHidden="0" w:uiPriority="71" w:unhideWhenUsed="0"/>
+    <w:lsdException w:name="Colorful List Accent 3" w:semiHidden="0" w:uiPriority="72" w:unhideWhenUsed="0"/>
+    <w:lsdException w:name="Colorful Grid Accent 3" w:semiHidden="0" w:uiPriority="73" w:unhideWhenUsed="0"/>
+    <w:lsdException w:name="Light Shading Accent 4" w:semiHidden="0" w:uiPriority="60" w:unhideWhenUsed="0"/>
+    <w:lsdException w:name="Light List Accent 4" w:semiHidden="0" w:uiPriority="61" w:unhideWhenUsed="0"/>
+    <w:lsdException w:name="Light Grid Accent 4" w:semiHidden="0" w:uiPriority="62" w:unhideWhenUsed="0"/>
+    <w:lsdException w:name="Medium Shading 1 Accent 4" w:semiHidden="0" w:uiPriority="63" w:unhideWhenUsed="0"/>
+    <w:lsdException w:name="Medium Shading 2 Accent 4" w:semiHidden="0" w:uiPriority="64" w:unhideWhenUsed="0"/>
+    <w:lsdException w:name="Medium List 1 Accent 4" w:semiHidden="0" w:uiPriority="65" w:unhideWhenUsed="0"/>
+    <w:lsdException w:name="Medium List 2 Accent 4" w:semiHidden="0" w:uiPriority="66" w:unhideWhenUsed="0"/>
+    <w:lsdException w:name="Medium Grid 1 Accent 4" w:semiHidden="0" w:uiPriority="67" w:unhideWhenUsed="0"/>
+    <w:lsdException w:name="Medium Grid 2 Accent 4" w:semiHidden="0" w:uiPriority="68" w:unhideWhenUsed="0"/>
+    <w:lsdException w:name="Medium Grid 3 Accent 4" w:semiHidden="0" w:uiPriority="69" w:unhideWhenUsed="0"/>
+    <w:lsdException w:name="Dark List Accent 4" w:semiHidden="0" w:uiPriority="70" w:unhideWhenUsed="0"/>
+    <w:lsdException w:name="Colorful Shading Accent 4" w:semiHidden="0" w:uiPriority="71" w:unhideWhenUsed="0"/>
+    <w:lsdException w:name="Colorful List Accent 4" w:semiHidden="0" w:uiPriority="72" w:unhideWhenUsed="0"/>
+    <w:lsdException w:name="Colorful Grid Accent 4" w:semiHidden="0" w:uiPriority="73" w:unhideWhenUsed="0"/>
+    <w:lsdException w:name="Light Shading Accent 5" w:semiHidden="0" w:uiPriority="60" w:unhideWhenUsed="0"/>
+    <w:lsdException w:name="Light List Accent 5" w:semiHidden="0" w:uiPriority="61" w:unhideWhenUsed="0"/>
+    <w:lsdException w:name="Light Grid Accent 5" w:semiHidden="0" w:uiPriority="62" w:unhideWhenUsed="0"/>
+    <w:lsdException w:name="Medium Shading 1 Accent 5" w:semiHidden="0" w:uiPriority="63" w:unhideWhenUsed="0"/>
+    <w:lsdException w:name="Medium Shading 2 Accent 5" w:semiHidden="0" w:uiPriority="64" w:unhideWhenUsed="0"/>
+    <w:lsdException w:name="Medium List 1 Accent 5" w:semiHidden="0" w:uiPriority="65" w:unhideWhenUsed="0"/>
+    <w:lsdException w:name="Medium List 2 Accent 5" w:semiHidden="0" w:uiPriority="66" w:unhideWhenUsed="0"/>
+    <w:lsdException w:name="Medium Grid 1 Accent 5" w:semiHidden="0" w:uiPriority="67" w:unhideWhenUsed="0"/>
+    <w:lsdException w:name="Medium Grid 2 Accent 5" w:semiHidden="0" w:uiPriority="68" w:unhideWhenUsed="0"/>
+    <w:lsdException w:name="Medium Grid 3 Accent 5" w:semiHidden="0" w:uiPriority="69" w:unhideWhenUsed="0"/>
+    <w:lsdException w:name="Dark List Accent 5" w:semiHidden="0" w:uiPriority="70" w:unhideWhenUsed="0"/>
+    <w:lsdException w:name="Colorful Shading Accent 5" w:semiHidden="0" w:uiPriority="71" w:unhideWhenUsed="0"/>
+    <w:lsdException w:name="Colorful List Accent 5" w:semiHidden="0" w:uiPriority="72" w:unhideWhenUsed="0"/>
+    <w:lsdException w:name="Colorful Grid Accent 5" w:semiHidden="0" w:uiPriority="73" w:unhideWhenUsed="0"/>
+    <w:lsdException w:name="Light Shading Accent 6" w:semiHidden="0" w:uiPriority="60" w:unhideWhenUsed="0"/>
+    <w:lsdException w:name="Light List Accent 6" w:semiHidden="0" w:uiPriority="61" w:unhideWhenUsed="0"/>
+    <w:lsdException w:name="Light Grid Accent 6" w:semiHidden="0" w:uiPriority="62" w:unhideWhenUsed="0"/>
+    <w:lsdException w:name="Medium Shading 1 Accent 6" w:semiHidden="0" w:uiPriority="63" w:unhideWhenUsed="0"/>
+    <w:lsdException w:name="Medium Shading 2 Accent 6" w:semiHidden="0" w:uiPriority="64" w:unhideWhenUsed="0"/>
+    <w:lsdException w:name="Medium List 1 Accent 6" w:semiHidden="0" w:uiPriority="65" w:unhideWhenUsed="0"/>
+    <w:lsdException w:name="Medium List 2 Accent 6" w:semiHidden="0" w:uiPriority="66" w:unhideWhenUsed="0"/>
+    <w:lsdException w:name="Medium Grid 1 Accent 6" w:semiHidden="0" w:uiPriority="67" w:unhideWhenUsed="0"/>
+    <w:lsdException w:name="Medium Grid 2 Accent 6" w:semiHidden="0" w:uiPriority="68" w:unhideWhenUsed="0"/>
+    <w:lsdException w:name="Medium Grid 3 Accent 6" w:semiHidden="0" w:uiPriority="69" w:unhideWhenUsed="0"/>
+    <w:lsdException w:name="Dark List Accent 6" w:semiHidden="0" w:uiPriority="70" w:unhideWhenUsed="0"/>
+    <w:lsdException w:name="Colorful Shading Accent 6" w:semiHidden="0" w:uiPriority="71" w:unhideWhenUsed="0"/>
+    <w:lsdException w:name="Colorful List Accent 6" w:semiHidden="0" w:uiPriority="72" w:unhideWhenUsed="0"/>
+    <w:lsdException w:name="Colorful Grid Accent 6" w:semiHidden="0" w:uiPriority="73" w:unhideWhenUsed="0"/>
+    <w:lsdException w:name="Subtle Emphasis" w:semiHidden="0" w:uiPriority="19" w:unhideWhenUsed="0" w:qFormat="1"/>
+    <w:lsdException w:name="Intense Emphasis" w:semiHidden="0" w:uiPriority="21" w:unhideWhenUsed="0" w:qFormat="1"/>
+    <w:lsdException w:name="Subtle Reference" w:semiHidden="0" w:uiPriority="31" w:unhideWhenUsed="0" w:qFormat="1"/>
+    <w:lsdException w:name="Intense Reference" w:semiHidden="0" w:uiPriority="32" w:unhideWhenUsed="0" w:qFormat="1"/>
+    <w:lsdException w:name="Book Title" w:semiHidden="0" w:uiPriority="33" w:unhideWhenUsed="0" w:qFormat="1"/>
+    <w:lsdException w:name="Bibliography" w:uiPriority="37"/>
+    <w:lsdException w:name="TOC Heading" w:uiPriority="39" w:qFormat="1"/>
+  </w:latentStyles>
+  <w:style w:type="paragraph" w:default="1" w:styleId="Normal">
+    <w:name w:val="Normal"/>
+    <w:qFormat/>
+  </w:style>
+  <w:style w:type="paragraph" w:styleId="Heading1">
+    <w:name w:val="heading 1"/>
+    <w:basedOn w:val="Normal"/>
+    <w:link w:val="Heading1Char"/>
+    <w:uiPriority w:val="9"/>
+    <w:qFormat/>
+    <w:rsid w:val="00AB06EB"/>
+    <w:pPr>
+      <w:spacing w:before="100" w:beforeAutospacing="1" w:after="100" w:afterAutospacing="1" w:line="240" w:lineRule="auto"/>
+      <w:outlineLvl w:val="0"/>
+    </w:pPr>
+    <w:rPr>
+      <w:rFonts w:ascii="Times New Roman" w:eastAsia="Times New Roman" w:hAnsi="Times New Roman" w:cs="Times New Roman"/>
+      <w:b/>
+      <w:bCs/>
+      <w:kern w:val="36"/>
+      <w:sz w:val="48"/>
+      <w:szCs w:val="48"/>
+      <w:lang w:eastAsia="en-AU"/>
+    </w:rPr>
+  </w:style>
+  <w:style w:type="paragraph" w:styleId="Heading2">
+    <w:name w:val="heading 2"/>
+    <w:basedOn w:val="Normal"/>
+    <w:link w:val="Heading2Char"/>
+    <w:uiPriority w:val="9"/>
+    <w:qFormat/>
+    <w:rsid w:val="00AB06EB"/>
+    <w:pPr>
+      <w:spacing w:before="100" w:beforeAutospacing="1" w:after="100" w:afterAutospacing="1" w:line="240" w:lineRule="auto"/>
+      <w:outlineLvl w:val="1"/>
+    </w:pPr>
+    <w:rPr>
+      <w:rFonts w:ascii="Times New Roman" w:eastAsia="Times New Roman" w:hAnsi="Times New Roman" w:cs="Times New Roman"/>
+      <w:b/>
+      <w:bCs/>
+      <w:sz w:val="36"/>
+      <w:szCs w:val="36"/>
+      <w:lang w:eastAsia="en-AU"/>
+    </w:rPr>
+  </w:style>
+  <w:style w:type="paragraph" w:styleId="Heading3">
+    <w:name w:val="heading 3"/>
+    <w:basedOn w:val="Normal"/>
+    <w:next w:val="Normal"/>
+    <w:link w:val="Heading3Char"/>
+    <w:uiPriority w:val="9"/>
+    <w:semiHidden/>
+    <w:unhideWhenUsed/>
+    <w:qFormat/>
+    <w:rsid w:val="00E96471"/>
+    <w:pPr>
+      <w:keepNext/>
+      <w:keepLines/>
+      <w:spacing w:before="200" w:after="0"/>
+      <w:outlineLvl w:val="2"/>
+    </w:pPr>
+    <w:rPr>
+      <w:rFonts w:asciiTheme="majorHAnsi" w:eastAsiaTheme="majorEastAsia" w:hAnsiTheme="majorHAnsi" w:cstheme="majorBidi"/>
+      <w:b/>
+      <w:bCs/>
+      <w:color w:val="5B9BD5" w:themeColor="accent1"/>
+    </w:rPr>
+  </w:style>
+  <w:style w:type="character" w:default="1" w:styleId="DefaultParagraphFont">
+    <w:name w:val="Default Paragraph Font"/>
+    <w:uiPriority w:val="1"/>
+    <w:semiHidden/>
+    <w:unhideWhenUsed/>
+  </w:style>
+  <w:style w:type="table" w:default="1" w:styleId="TableNormal">
+    <w:name w:val="Normal Table"/>
+    <w:uiPriority w:val="99"/>
+    <w:semiHidden/>
+    <w:unhideWhenUsed/>
+    <w:tblPr>
+      <w:tblInd w:w="0" w:type="dxa"/>
+      <w:tblCellMar>
+        <w:top w:w="0" w:type="dxa"/>
+        <w:left w:w="108" w:type="dxa"/>
+        <w:bottom w:w="0" w:type="dxa"/>
+        <w:right w:w="108" w:type="dxa"/>
+      </w:tblCellMar>
+    </w:tblPr>
+  </w:style>
+  <w:style w:type="numbering" w:default="1" w:styleId="NoList">
+    <w:name w:val="No List"/>
+    <w:uiPriority w:val="99"/>
+    <w:semiHidden/>
+    <w:unhideWhenUsed/>
+  </w:style>
+  <w:style w:type="character" w:customStyle="1" w:styleId="Heading1Char">
+    <w:name w:val="Heading 1 Char"/>
+    <w:basedOn w:val="DefaultParagraphFont"/>
+    <w:link w:val="Heading1"/>
+    <w:uiPriority w:val="9"/>
+    <w:rsid w:val="00AB06EB"/>
+    <w:rPr>
+      <w:rFonts w:ascii="Times New Roman" w:eastAsia="Times New Roman" w:hAnsi="Times New Roman" w:cs="Times New Roman"/>
+      <w:b/>
+      <w:bCs/>
+      <w:kern w:val="36"/>
+      <w:sz w:val="48"/>
+      <w:szCs w:val="48"/>
+      <w:lang w:eastAsia="en-AU"/>
+    </w:rPr>
+  </w:style>
+  <w:style w:type="character" w:customStyle="1" w:styleId="Heading2Char">
+    <w:name w:val="Heading 2 Char"/>
+    <w:basedOn w:val="DefaultParagraphFont"/>
+    <w:link w:val="Heading2"/>
+    <w:uiPriority w:val="9"/>
+    <w:rsid w:val="00AB06EB"/>
+    <w:rPr>
+      <w:rFonts w:ascii="Times New Roman" w:eastAsia="Times New Roman" w:hAnsi="Times New Roman" w:cs="Times New Roman"/>
+      <w:b/>
+      <w:bCs/>
+      <w:sz w:val="36"/>
+      <w:szCs w:val="36"/>
+      <w:lang w:eastAsia="en-AU"/>
+    </w:rPr>
+  </w:style>
+  <w:style w:type="paragraph" w:styleId="NormalWeb">
+    <w:name w:val="Normal (Web)"/>
+    <w:basedOn w:val="Normal"/>
+    <w:uiPriority w:val="99"/>
+    <w:semiHidden/>
+    <w:unhideWhenUsed/>
+    <w:rsid w:val="00AB06EB"/>
+    <w:pPr>
+      <w:spacing w:before="100" w:beforeAutospacing="1" w:after="100" w:afterAutospacing="1" w:line="240" w:lineRule="auto"/>
+    </w:pPr>
+    <w:rPr>
+      <w:rFonts w:ascii="Times New Roman" w:eastAsia="Times New Roman" w:hAnsi="Times New Roman" w:cs="Times New Roman"/>
+      <w:sz w:val="24"/>
+      <w:szCs w:val="24"/>
+      <w:lang w:eastAsia="en-AU"/>
+    </w:rPr>
+  </w:style>
+  <w:style w:type="character" w:styleId="Hyperlink">
+    <w:name w:val="Hyperlink"/>
+    <w:basedOn w:val="DefaultParagraphFont"/>
+    <w:uiPriority w:val="99"/>
+    <w:unhideWhenUsed/>
+    <w:rsid w:val="00AB06EB"/>
+    <w:rPr>
+      <w:color w:val="0000FF"/>
+      <w:u w:val="single"/>
+    </w:rPr>
+  </w:style>
+  <w:style w:type="character" w:customStyle="1" w:styleId="apple-tab-span">
+    <w:name w:val="apple-tab-span"/>
+    <w:basedOn w:val="DefaultParagraphFont"/>
+    <w:rsid w:val="00AB06EB"/>
+  </w:style>
+  <w:style w:type="paragraph" w:styleId="TOC1">
+    <w:name w:val="toc 1"/>
+    <w:basedOn w:val="Normal"/>
+    <w:next w:val="Normal"/>
+    <w:autoRedefine/>
+    <w:uiPriority w:val="39"/>
+    <w:unhideWhenUsed/>
+    <w:qFormat/>
+    <w:rsid w:val="00E96471"/>
+    <w:pPr>
+      <w:tabs>
+        <w:tab w:val="right" w:leader="dot" w:pos="9016"/>
+      </w:tabs>
+      <w:spacing w:before="480" w:after="100" w:line="276" w:lineRule="auto"/>
+    </w:pPr>
+    <w:rPr>
+      <w:rFonts w:eastAsiaTheme="minorEastAsia"/>
+      <w:lang w:eastAsia="en-AU"/>
+    </w:rPr>
+  </w:style>
+  <w:style w:type="paragraph" w:styleId="TOC2">
+    <w:name w:val="toc 2"/>
+    <w:basedOn w:val="Normal"/>
+    <w:next w:val="Normal"/>
+    <w:autoRedefine/>
+    <w:uiPriority w:val="39"/>
+    <w:unhideWhenUsed/>
+    <w:qFormat/>
+    <w:rsid w:val="00E96471"/>
+    <w:pPr>
+      <w:spacing w:after="100" w:line="276" w:lineRule="auto"/>
+      <w:ind w:left="220"/>
+    </w:pPr>
+    <w:rPr>
+      <w:rFonts w:eastAsiaTheme="minorEastAsia"/>
+      <w:lang w:eastAsia="en-AU"/>
+    </w:rPr>
+  </w:style>
+  <w:style w:type="paragraph" w:styleId="TOC3">
+    <w:name w:val="toc 3"/>
+    <w:basedOn w:val="Normal"/>
+    <w:next w:val="Normal"/>
+    <w:autoRedefine/>
+    <w:uiPriority w:val="39"/>
+    <w:unhideWhenUsed/>
+    <w:qFormat/>
+    <w:rsid w:val="00E96471"/>
+    <w:pPr>
+      <w:spacing w:after="100" w:line="276" w:lineRule="auto"/>
+      <w:ind w:left="440"/>
+    </w:pPr>
+    <w:rPr>
+      <w:rFonts w:eastAsiaTheme="minorEastAsia"/>
+      <w:lang w:eastAsia="en-AU"/>
+    </w:rPr>
+  </w:style>
+  <w:style w:type="character" w:customStyle="1" w:styleId="Heading3Char">
+    <w:name w:val="Heading 3 Char"/>
+    <w:basedOn w:val="DefaultParagraphFont"/>
+    <w:link w:val="Heading3"/>
+    <w:uiPriority w:val="9"/>
+    <w:semiHidden/>
+    <w:rsid w:val="00E96471"/>
+    <w:rPr>
+      <w:rFonts w:asciiTheme="majorHAnsi" w:eastAsiaTheme="majorEastAsia" w:hAnsiTheme="majorHAnsi" w:cstheme="majorBidi"/>
+      <w:b/>
+      <w:bCs/>
+      <w:color w:val="5B9BD5" w:themeColor="accent1"/>
+    </w:rPr>
+  </w:style>
+  <w:style w:type="paragraph" w:styleId="Title">
+    <w:name w:val="Title"/>
+    <w:basedOn w:val="Normal"/>
+    <w:next w:val="Normal"/>
+    <w:link w:val="TitleChar"/>
+    <w:uiPriority w:val="10"/>
+    <w:qFormat/>
+    <w:rsid w:val="00E96471"/>
+    <w:pPr>
+      <w:pBdr>
+        <w:bottom w:val="single" w:sz="8" w:space="4" w:color="5B9BD5" w:themeColor="accent1"/>
+      </w:pBdr>
+      <w:spacing w:after="300" w:line="240" w:lineRule="auto"/>
+      <w:contextualSpacing/>
+    </w:pPr>
+    <w:rPr>
+      <w:rFonts w:asciiTheme="majorHAnsi" w:eastAsiaTheme="majorEastAsia" w:hAnsiTheme="majorHAnsi" w:cstheme="majorBidi"/>
+      <w:color w:val="323E4F" w:themeColor="text2" w:themeShade="BF"/>
+      <w:spacing w:val="5"/>
+      <w:kern w:val="28"/>
+      <w:sz w:val="52"/>
+      <w:szCs w:val="52"/>
+    </w:rPr>
+  </w:style>
+  <w:style w:type="character" w:customStyle="1" w:styleId="TitleChar">
+    <w:name w:val="Title Char"/>
+    <w:basedOn w:val="DefaultParagraphFont"/>
+    <w:link w:val="Title"/>
+    <w:uiPriority w:val="10"/>
+    <w:rsid w:val="00E96471"/>
+    <w:rPr>
+      <w:rFonts w:asciiTheme="majorHAnsi" w:eastAsiaTheme="majorEastAsia" w:hAnsiTheme="majorHAnsi" w:cstheme="majorBidi"/>
+      <w:color w:val="323E4F" w:themeColor="text2" w:themeShade="BF"/>
+      <w:spacing w:val="5"/>
+      <w:kern w:val="28"/>
+      <w:sz w:val="52"/>
+      <w:szCs w:val="52"/>
+    </w:rPr>
+  </w:style>
+  <w:style w:type="paragraph" w:styleId="TOCHeading">
+    <w:name w:val="TOC Heading"/>
+    <w:basedOn w:val="Heading1"/>
+    <w:next w:val="Normal"/>
+    <w:uiPriority w:val="39"/>
+    <w:semiHidden/>
+    <w:unhideWhenUsed/>
+    <w:qFormat/>
+    <w:rsid w:val="00E96471"/>
+    <w:pPr>
+      <w:keepNext/>
+      <w:keepLines/>
+      <w:spacing w:before="480" w:beforeAutospacing="0" w:after="0" w:afterAutospacing="0" w:line="276" w:lineRule="auto"/>
+      <w:outlineLvl w:val="9"/>
+    </w:pPr>
+    <w:rPr>
+      <w:rFonts w:asciiTheme="majorHAnsi" w:eastAsiaTheme="majorEastAsia" w:hAnsiTheme="majorHAnsi" w:cstheme="majorBidi"/>
+      <w:color w:val="2E74B5" w:themeColor="accent1" w:themeShade="BF"/>
+      <w:kern w:val="0"/>
+      <w:sz w:val="28"/>
+      <w:szCs w:val="28"/>
+      <w:lang w:val="en-US" w:eastAsia="ja-JP"/>
+    </w:rPr>
+  </w:style>
+  <w:style w:type="paragraph" w:styleId="BalloonText">
+    <w:name w:val="Balloon Text"/>
+    <w:basedOn w:val="Normal"/>
+    <w:link w:val="BalloonTextChar"/>
+    <w:uiPriority w:val="99"/>
+    <w:semiHidden/>
+    <w:unhideWhenUsed/>
+    <w:rsid w:val="00E96471"/>
+    <w:pPr>
+      <w:spacing w:after="0" w:line="240" w:lineRule="auto"/>
+    </w:pPr>
+    <w:rPr>
+      <w:rFonts w:ascii="Tahoma" w:hAnsi="Tahoma" w:cs="Tahoma"/>
+      <w:sz w:val="16"/>
+      <w:szCs w:val="16"/>
+    </w:rPr>
+  </w:style>
+  <w:style w:type="character" w:customStyle="1" w:styleId="BalloonTextChar">
+    <w:name w:val="Balloon Text Char"/>
+    <w:basedOn w:val="DefaultParagraphFont"/>
+    <w:link w:val="BalloonText"/>
+    <w:uiPriority w:val="99"/>
+    <w:semiHidden/>
+    <w:rsid w:val="00E96471"/>
+    <w:rPr>
+      <w:rFonts w:ascii="Tahoma" w:hAnsi="Tahoma" w:cs="Tahoma"/>
+      <w:sz w:val="16"/>
+      <w:szCs w:val="16"/>
+    </w:rPr>
+  </w:style>
+  <w:style w:type="paragraph" w:styleId="Header">
+    <w:name w:val="header"/>
+    <w:basedOn w:val="Normal"/>
+    <w:link w:val="HeaderChar"/>
+    <w:uiPriority w:val="99"/>
+    <w:unhideWhenUsed/>
+    <w:rsid w:val="002E5A73"/>
+    <w:pPr>
+      <w:tabs>
+        <w:tab w:val="center" w:pos="4513"/>
+        <w:tab w:val="right" w:pos="9026"/>
+      </w:tabs>
+      <w:spacing w:after="0" w:line="240" w:lineRule="auto"/>
+    </w:pPr>
+  </w:style>
+  <w:style w:type="character" w:customStyle="1" w:styleId="HeaderChar">
+    <w:name w:val="Header Char"/>
+    <w:basedOn w:val="DefaultParagraphFont"/>
+    <w:link w:val="Header"/>
+    <w:uiPriority w:val="99"/>
+    <w:rsid w:val="002E5A73"/>
+  </w:style>
+  <w:style w:type="paragraph" w:styleId="Footer">
+    <w:name w:val="footer"/>
+    <w:basedOn w:val="Normal"/>
+    <w:link w:val="FooterChar"/>
+    <w:uiPriority w:val="99"/>
+    <w:unhideWhenUsed/>
+    <w:rsid w:val="002E5A73"/>
+    <w:pPr>
+      <w:tabs>
+        <w:tab w:val="center" w:pos="4513"/>
+        <w:tab w:val="right" w:pos="9026"/>
+      </w:tabs>
+      <w:spacing w:after="0" w:line="240" w:lineRule="auto"/>
+    </w:pPr>
+  </w:style>
+  <w:style w:type="character" w:customStyle="1" w:styleId="FooterChar">
+    <w:name w:val="Footer Char"/>
+    <w:basedOn w:val="DefaultParagraphFont"/>
+    <w:link w:val="Footer"/>
+    <w:uiPriority w:val="99"/>
+    <w:rsid w:val="002E5A73"/>
+  </w:style>
+</w:styles>
+</file>
+
+<file path=word/stylesWithEffects.xml><?xml version="1.0" encoding="utf-8"?>
+<w:styles xmlns:wpc="http://schemas.microsoft.com/office/word/2010/wordprocessingCanvas" xmlns:mc="http://schemas.openxmlformats.org/markup-compatibility/2006" xmlns:o="urn:schemas-microsoft-com:office:office" xmlns:r="http://schemas.openxmlformats.org/officeDocument/2006/relationships" xmlns:m="http://schemas.openxmlformats.org/officeDocument/2006/math" xmlns:v="urn:schemas-microsoft-com:vml" xmlns:wp14="http://schemas.microsoft.com/office/word/2010/wordprocessingDrawing" xmlns:wp="http://schemas.openxmlformats.org/drawingml/2006/wordprocessingDrawing" xmlns:w10="urn:schemas-microsoft-com:office:word" xmlns:w="http://schemas.openxmlformats.org/wordprocessingml/2006/main" xmlns:w14="http://schemas.microsoft.com/office/word/2010/wordml" xmlns:wpg="http://schemas.microsoft.com/office/word/2010/wordprocessingGroup" xmlns:wpi="http://schemas.microsoft.com/office/word/2010/wordprocessingInk" xmlns:wne="http://schemas.microsoft.com/office/word/2006/wordml" xmlns:wps="http://schemas.microsoft.com/office/word/2010/wordprocessingShape" mc:Ignorable="w14 wp14">
+  <w:docDefaults>
+    <w:rPrDefault>
+      <w:rPr>
+        <w:rFonts w:asciiTheme="minorHAnsi" w:eastAsiaTheme="minorHAnsi" w:hAnsiTheme="minorHAnsi" w:cstheme="minorBidi"/>
+        <w:sz w:val="22"/>
+        <w:szCs w:val="22"/>
+        <w:lang w:val="en-AU" w:eastAsia="en-US" w:bidi="ar-SA"/>
+      </w:rPr>
+    </w:rPrDefault>
+    <w:pPrDefault>
+      <w:pPr>
+        <w:spacing w:after="160" w:line="259" w:lineRule="auto"/>
+      </w:pPr>
+    </w:pPrDefault>
+  </w:docDefaults>
+  <w:latentStyles w:defLockedState="0" w:defUIPriority="99" w:defSemiHidden="1" w:defUnhideWhenUsed="1" w:defQFormat="0" w:count="267">
+    <w:lsdException w:name="Normal" w:semiHidden="0" w:uiPriority="0" w:unhideWhenUsed="0" w:qFormat="1"/>
+    <w:lsdException w:name="heading 1" w:semiHidden="0" w:uiPriority="9" w:unhideWhenUsed="0" w:qFormat="1"/>
+    <w:lsdException w:name="heading 2" w:uiPriority="9" w:qFormat="1"/>
+    <w:lsdException w:name="heading 3" w:uiPriority="9" w:qFormat="1"/>
+    <w:lsdException w:name="heading 4" w:uiPriority="9" w:qFormat="1"/>
+    <w:lsdException w:name="heading 5" w:uiPriority="9" w:qFormat="1"/>
+    <w:lsdException w:name="heading 6" w:uiPriority="9" w:qFormat="1"/>
+    <w:lsdException w:name="heading 7" w:uiPriority="9" w:qFormat="1"/>
+    <w:lsdException w:name="heading 8" w:uiPriority="9" w:qFormat="1"/>
+    <w:lsdException w:name="heading 9" w:uiPriority="9" w:qFormat="1"/>
+    <w:lsdException w:name="toc 1" w:uiPriority="39" w:qFormat="1"/>
+    <w:lsdException w:name="toc 2" w:uiPriority="39" w:qFormat="1"/>
+    <w:lsdException w:name="toc 3" w:uiPriority="39" w:qFormat="1"/>
+    <w:lsdException w:name="toc 4" w:uiPriority="39"/>
+    <w:lsdException w:name="toc 5" w:uiPriority="39"/>
+    <w:lsdException w:name="toc 6" w:uiPriority="39"/>
+    <w:lsdException w:name="toc 7" w:uiPriority="39"/>
+    <w:lsdException w:name="toc 8" w:uiPriority="39"/>
+    <w:lsdException w:name="toc 9" w:uiPriority="39"/>
+    <w:lsdException w:name="caption" w:uiPriority="35" w:qFormat="1"/>
+    <w:lsdException w:name="Title" w:semiHidden="0" w:uiPriority="10" w:unhideWhenUsed="0" w:qFormat="1"/>
+    <w:lsdException w:name="Default Paragraph Font" w:uiPriority="1"/>
+    <w:lsdException w:name="Subtitle" w:semiHidden="0" w:uiPriority="11" w:unhideWhenUsed="0" w:qFormat="1"/>
+    <w:lsdException w:name="Strong" w:semiHidden="0" w:uiPriority="22" w:unhideWhenUsed="0" w:qFormat="1"/>
+    <w:lsdException w:name="Emphasis" w:semiHidden="0" w:uiPriority="20" w:unhideWhenUsed="0" w:qFormat="1"/>
+    <w:lsdException w:name="Table Grid" w:semiHidden="0" w:uiPriority="39" w:unhideWhenUsed="0"/>
+    <w:lsdException w:name="Placeholder Text" w:unhideWhenUsed="0"/>
+    <w:lsdException w:name="No Spacing" w:semiHidden="0" w:uiPriority="1" w:unhideWhenUsed="0" w:qFormat="1"/>
+    <w:lsdException w:name="Light Shading" w:semiHidden="0" w:uiPriority="60" w:unhideWhenUsed="0"/>
+    <w:lsdException w:name="Light List" w:semiHidden="0" w:uiPriority="61" w:unhideWhenUsed="0"/>
+    <w:lsdException w:name="Light Grid" w:semiHidden="0" w:uiPriority="62" w:unhideWhenUsed="0"/>
+    <w:lsdException w:name="Medium Shading 1" w:semiHidden="0" w:uiPriority="63" w:unhideWhenUsed="0"/>
+    <w:lsdException w:name="Medium Shading 2" w:semiHidden="0" w:uiPriority="64" w:unhideWhenUsed="0"/>
+    <w:lsdException w:name="Medium List 1" w:semiHidden="0" w:uiPriority="65" w:unhideWhenUsed="0"/>
+    <w:lsdException w:name="Medium List 2" w:semiHidden="0" w:uiPriority="66" w:unhideWhenUsed="0"/>
+    <w:lsdException w:name="Medium Grid 1" w:semiHidden="0" w:uiPriority="67" w:unhideWhenUsed="0"/>
+    <w:lsdException w:name="Medium Grid 2" w:semiHidden="0" w:uiPriority="68" w:unhideWhenUsed="0"/>
+    <w:lsdException w:name="Medium Grid 3" w:semiHidden="0" w:uiPriority="69" w:unhideWhenUsed="0"/>
+    <w:lsdException w:name="Dark List" w:semiHidden="0" w:uiPriority="70" w:unhideWhenUsed="0"/>
+    <w:lsdException w:name="Colorful Shading" w:semiHidden="0" w:uiPriority="71" w:unhideWhenUsed="0"/>
+    <w:lsdException w:name="Colorful List" w:semiHidden="0" w:uiPriority="72" w:unhideWhenUsed="0"/>
+    <w:lsdException w:name="Colorful Grid" w:semiHidden="0" w:uiPriority="73" w:unhideWhenUsed="0"/>
+    <w:lsdException w:name="Light Shading Accent 1" w:semiHidden="0" w:uiPriority="60" w:unhideWhenUsed="0"/>
+    <w:lsdException w:name="Light List Accent 1" w:semiHidden="0" w:uiPriority="61" w:unhideWhenUsed="0"/>
+    <w:lsdException w:name="Light Grid Accent 1" w:semiHidden="0" w:uiPriority="62" w:unhideWhenUsed="0"/>
+    <w:lsdException w:name="Medium Shading 1 Accent 1" w:semiHidden="0" w:uiPriority="63" w:unhideWhenUsed="0"/>
+    <w:lsdException w:name="Medium Shading 2 Accent 1" w:semiHidden="0" w:uiPriority="64" w:unhideWhenUsed="0"/>
+    <w:lsdException w:name="Medium List 1 Accent 1" w:semiHidden="0" w:uiPriority="65" w:unhideWhenUsed="0"/>
+    <w:lsdException w:name="Revision" w:unhideWhenUsed="0"/>
+    <w:lsdException w:name="List Paragraph" w:semiHidden="0" w:uiPriority="34" w:unhideWhenUsed="0" w:qFormat="1"/>
+    <w:lsdException w:name="Quote" w:semiHidden="0" w:uiPriority="29" w:unhideWhenUsed="0" w:qFormat="1"/>
+    <w:lsdException w:name="Intense Quote" w:semiHidden="0" w:uiPriority="30" w:unhideWhenUsed="0" w:qFormat="1"/>
+    <w:lsdException w:name="Medium List 2 Accent 1" w:semiHidden="0" w:uiPriority="66" w:unhideWhenUsed="0"/>
+    <w:lsdException w:name="Medium Grid 1 Accent 1" w:semiHidden="0" w:uiPriority="67" w:unhideWhenUsed="0"/>
+    <w:lsdException w:name="Medium Grid 2 Accent 1" w:semiHidden="0" w:uiPriority="68" w:unhideWhenUsed="0"/>
+    <w:lsdException w:name="Medium Grid 3 Accent 1" w:semiHidden="0" w:uiPriority="69" w:unhideWhenUsed="0"/>
+    <w:lsdException w:name="Dark List Accent 1" w:semiHidden="0" w:uiPriority="70" w:unhideWhenUsed="0"/>
+    <w:lsdException w:name="Colorful Shading Accent 1" w:semiHidden="0" w:uiPriority="71" w:unhideWhenUsed="0"/>
+    <w:lsdException w:name="Colorful List Accent 1" w:semiHidden="0" w:uiPriority="72" w:unhideWhenUsed="0"/>
+    <w:lsdException w:name="Colorful Grid Accent 1" w:semiHidden="0" w:uiPriority="73" w:unhideWhenUsed="0"/>
+    <w:lsdException w:name="Light Shading Accent 2" w:semiHidden="0" w:uiPriority="60" w:unhideWhenUsed="0"/>
+    <w:lsdException w:name="Light List Accent 2" w:semiHidden="0" w:uiPriority="61" w:unhideWhenUsed="0"/>
+    <w:lsdException w:name="Light Grid Accent 2" w:semiHidden="0" w:uiPriority="62" w:unhideWhenUsed="0"/>
+    <w:lsdException w:name="Medium Shading 1 Accent 2" w:semiHidden="0" w:uiPriority="63" w:unhideWhenUsed="0"/>
+    <w:lsdException w:name="Medium Shading 2 Accent 2" w:semiHidden="0" w:uiPriority="64" w:unhideWhenUsed="0"/>
+    <w:lsdException w:name="Medium List 1 Accent 2" w:semiHidden="0" w:uiPriority="65" w:unhideWhenUsed="0"/>
+    <w:lsdException w:name="Medium List 2 Accent 2" w:semiHidden="0" w:uiPriority="66" w:unhideWhenUsed="0"/>
+    <w:lsdException w:name="Medium Grid 1 Accent 2" w:semiHidden="0" w:uiPriority="67" w:unhideWhenUsed="0"/>
+    <w:lsdException w:name="Medium Grid 2 Accent 2" w:semiHidden="0" w:uiPriority="68" w:unhideWhenUsed="0"/>
+    <w:lsdException w:name="Medium Grid 3 Accent 2" w:semiHidden="0" w:uiPriority="69" w:unhideWhenUsed="0"/>
+    <w:lsdException w:name="Dark List Accent 2" w:semiHidden="0" w:uiPriority="70" w:unhideWhenUsed="0"/>
+    <w:lsdException w:name="Colorful Shading Accent 2" w:semiHidden="0" w:uiPriority="71" w:unhideWhenUsed="0"/>
+    <w:lsdException w:name="Colorful List Accent 2" w:semiHidden="0" w:uiPriority="72" w:unhideWhenUsed="0"/>
+    <w:lsdException w:name="Colorful Grid Accent 2" w:semiHidden="0" w:uiPriority="73" w:unhideWhenUsed="0"/>
+    <w:lsdException w:name="Light Shading Accent 3" w:semiHidden="0" w:uiPriority="60" w:unhideWhenUsed="0"/>
+    <w:lsdException w:name="Light List Accent 3" w:semiHidden="0" w:uiPriority="61" w:unhideWhenUsed="0"/>
+    <w:lsdException w:name="Light Grid Accent 3" w:semiHidden="0" w:uiPriority="62" w:unhideWhenUsed="0"/>
+    <w:lsdException w:name="Medium Shading 1 Accent 3" w:semiHidden="0" w:uiPriority="63" w:unhideWhenUsed="0"/>
+    <w:lsdException w:name="Medium Shading 2 Accent 3" w:semiHidden="0" w:uiPriority="64" w:unhideWhenUsed="0"/>
+    <w:lsdException w:name="Medium List 1 Accent 3" w:semiHidden="0" w:uiPriority="65" w:unhideWhenUsed="0"/>
+    <w:lsdException w:name="Medium List 2 Accent 3" w:semiHidden="0" w:uiPriority="66" w:unhideWhenUsed="0"/>
+    <w:lsdException w:name="Medium Grid 1 Accent 3" w:semiHidden="0" w:uiPriority="67" w:unhideWhenUsed="0"/>
+    <w:lsdException w:name="Medium Grid 2 Accent 3" w:semiHidden="0" w:uiPriority="68" w:unhideWhenUsed="0"/>
+    <w:lsdException w:name="Medium Grid 3 Accent 3" w:semiHidden="0" w:uiPriority="69" w:unhideWhenUsed="0"/>
+    <w:lsdException w:name="Dark List Accent 3" w:semiHidden="0" w:uiPriority="70" w:unhideWhenUsed="0"/>
+    <w:lsdException w:name="Colorful Shading Accent 3" w:semiHidden="0" w:uiPriority="71" w:unhideWhenUsed="0"/>
+    <w:lsdException w:name="Colorful List Accent 3" w:semiHidden="0" w:uiPriority="72" w:unhideWhenUsed="0"/>
+    <w:lsdException w:name="Colorful Grid Accent 3" w:semiHidden="0" w:uiPriority="73" w:unhideWhenUsed="0"/>
+    <w:lsdException w:name="Light Shading Accent 4" w:semiHidden="0" w:uiPriority="60" w:unhideWhenUsed="0"/>
+    <w:lsdException w:name="Light List Accent 4" w:semiHidden="0" w:uiPriority="61" w:unhideWhenUsed="0"/>
+    <w:lsdException w:name="Light Grid Accent 4" w:semiHidden="0" w:uiPriority="62" w:unhideWhenUsed="0"/>
+    <w:lsdException w:name="Medium Shading 1 Accent 4" w:semiHidden="0" w:uiPriority="63" w:unhideWhenUsed="0"/>
+    <w:lsdException w:name="Medium Shading 2 Accent 4" w:semiHidden="0" w:uiPriority="64" w:unhideWhenUsed="0"/>
+    <w:lsdException w:name="Medium List 1 Accent 4" w:semiHidden="0" w:uiPriority="65" w:unhideWhenUsed="0"/>
+    <w:lsdException w:name="Medium List 2 Accent 4" w:semiHidden="0" w:uiPriority="66" w:unhideWhenUsed="0"/>
+    <w:lsdException w:name="Medium Grid 1 Accent 4" w:semiHidden="0" w:uiPriority="67" w:unhideWhenUsed="0"/>
+    <w:lsdException w:name="Medium Grid 2 Accent 4" w:semiHidden="0" w:uiPriority="68" w:unhideWhenUsed="0"/>
+    <w:lsdException w:name="Medium Grid 3 Accent 4" w:semiHidden="0" w:uiPriority="69" w:unhideWhenUsed="0"/>
+    <w:lsdException w:name="Dark List Accent 4" w:semiHidden="0" w:uiPriority="70" w:unhideWhenUsed="0"/>
+    <w:lsdException w:name="Colorful Shading Accent 4" w:semiHidden="0" w:uiPriority="71" w:unhideWhenUsed="0"/>
+    <w:lsdException w:name="Colorful List Accent 4" w:semiHidden="0" w:uiPriority="72" w:unhideWhenUsed="0"/>
+    <w:lsdException w:name="Colorful Grid Accent 4" w:semiHidden="0" w:uiPriority="73" w:unhideWhenUsed="0"/>
+    <w:lsdException w:name="Light Shading Accent 5" w:semiHidden="0" w:uiPriority="60" w:unhideWhenUsed="0"/>
+    <w:lsdException w:name="Light List Accent 5" w:semiHidden="0" w:uiPriority="61" w:unhideWhenUsed="0"/>
+    <w:lsdException w:name="Light Grid Accent 5" w:semiHidden="0" w:uiPriority="62" w:unhideWhenUsed="0"/>
+    <w:lsdException w:name="Medium Shading 1 Accent 5" w:semiHidden="0" w:uiPriority="63" w:unhideWhenUsed="0"/>
+    <w:lsdException w:name="Medium Shading 2 Accent 5" w:semiHidden="0" w:uiPriority="64" w:unhideWhenUsed="0"/>
+    <w:lsdException w:name="Medium List 1 Accent 5" w:semiHidden="0" w:uiPriority="65" w:unhideWhenUsed="0"/>
+    <w:lsdException w:name="Medium List 2 Accent 5" w:semiHidden="0" w:uiPriority="66" w:unhideWhenUsed="0"/>
+    <w:lsdException w:name="Medium Grid 1 Accent 5" w:semiHidden="0" w:uiPriority="67" w:unhideWhenUsed="0"/>
+    <w:lsdException w:name="Medium Grid 2 Accent 5" w:semiHidden="0" w:uiPriority="68" w:unhideWhenUsed="0"/>
+    <w:lsdException w:name="Medium Grid 3 Accent 5" w:semiHidden="0" w:uiPriority="69" w:unhideWhenUsed="0"/>
+    <w:lsdException w:name="Dark List Accent 5" w:semiHidden="0" w:uiPriority="70" w:unhideWhenUsed="0"/>
+    <w:lsdException w:name="Colorful Shading Accent 5" w:semiHidden="0" w:uiPriority="71" w:unhideWhenUsed="0"/>
+    <w:lsdException w:name="Colorful List Accent 5" w:semiHidden="0" w:uiPriority="72" w:unhideWhenUsed="0"/>
+    <w:lsdException w:name="Colorful Grid Accent 5" w:semiHidden="0" w:uiPriority="73" w:unhideWhenUsed="0"/>
+    <w:lsdException w:name="Light Shading Accent 6" w:semiHidden="0" w:uiPriority="60" w:unhideWhenUsed="0"/>
+    <w:lsdException w:name="Light List Accent 6" w:semiHidden="0" w:uiPriority="61" w:unhideWhenUsed="0"/>
+    <w:lsdException w:name="Light Grid Accent 6" w:semiHidden="0" w:uiPriority="62" w:unhideWhenUsed="0"/>
+    <w:lsdException w:name="Medium Shading 1 Accent 6" w:semiHidden="0" w:uiPriority="63" w:unhideWhenUsed="0"/>
+    <w:lsdException w:name="Medium Shading 2 Accent 6" w:semiHidden="0" w:uiPriority="64" w:unhideWhenUsed="0"/>
+    <w:lsdException w:name="Medium List 1 Accent 6" w:semiHidden="0" w:uiPriority="65" w:unhideWhenUsed="0"/>
+    <w:lsdException w:name="Medium List 2 Accent 6" w:semiHidden="0" w:uiPriority="66" w:unhideWhenUsed="0"/>
+    <w:lsdException w:name="Medium Grid 1 Accent 6" w:semiHidden="0" w:uiPriority="67" w:unhideWhenUsed="0"/>
+    <w:lsdException w:name="Medium Grid 2 Accent 6" w:semiHidden="0" w:uiPriority="68" w:unhideWhenUsed="0"/>
+    <w:lsdException w:name="Medium Grid 3 Accent 6" w:semiHidden="0" w:uiPriority="69" w:unhideWhenUsed="0"/>
+    <w:lsdException w:name="Dark List Accent 6" w:semiHidden="0" w:uiPriority="70" w:unhideWhenUsed="0"/>
+    <w:lsdException w:name="Colorful Shading Accent 6" w:semiHidden="0" w:uiPriority="71" w:unhideWhenUsed="0"/>
+    <w:lsdException w:name="Colorful List Accent 6" w:semiHidden="0" w:uiPriority="72" w:unhideWhenUsed="0"/>
+    <w:lsdException w:name="Colorful Grid Accent 6" w:semiHidden="0" w:uiPriority="73" w:unhideWhenUsed="0"/>
+    <w:lsdException w:name="Subtle Emphasis" w:semiHidden="0" w:uiPriority="19" w:unhideWhenUsed="0" w:qFormat="1"/>
+    <w:lsdException w:name="Intense Emphasis" w:semiHidden="0" w:uiPriority="21" w:unhideWhenUsed="0" w:qFormat="1"/>
+    <w:lsdException w:name="Subtle Reference" w:semiHidden="0" w:uiPriority="31" w:unhideWhenUsed="0" w:qFormat="1"/>
+    <w:lsdException w:name="Intense Reference" w:semiHidden="0" w:uiPriority="32" w:unhideWhenUsed="0" w:qFormat="1"/>
+    <w:lsdException w:name="Book Title" w:semiHidden="0" w:uiPriority="33" w:unhideWhenUsed="0" w:qFormat="1"/>
+    <w:lsdException w:name="Bibliography" w:uiPriority="37"/>
+    <w:lsdException w:name="TOC Heading" w:uiPriority="39" w:qFormat="1"/>
   </w:latentStyles>
   <w:style w:type="paragraph" w:default="1" w:styleId="Normal">
     <w:name w:val="Normal"/>
@@ -26711,7 +27125,7 @@
   <a:extraClrSchemeLst/>
   <a:extLst>
     <a:ext uri="{05A4C25C-085E-4340-85A3-A5531E510DB2}">
-      <thm15:themeFamily xmlns:thm15="http://schemas.microsoft.com/office/thememl/2012/main" name="Office Theme" id="{62F939B6-93AF-4DB8-9C6B-D6C7DFDC589F}" vid="{4A3C46E8-61CC-4603-A589-7422A47A8E4A}"/>
+      <thm15:themeFamily xmlns:thm15="http://schemas.microsoft.com/office/thememl/2012/main" xmlns="" name="Office Theme" id="{62F939B6-93AF-4DB8-9C6B-D6C7DFDC589F}" vid="{4A3C46E8-61CC-4603-A589-7422A47A8E4A}"/>
     </a:ext>
   </a:extLst>
 </a:theme>
@@ -26722,7 +27136,7 @@
 </file>
 
 <file path=customXml/itemProps1.xml><?xml version="1.0" encoding="utf-8"?>
-<ds:datastoreItem xmlns:ds="http://schemas.openxmlformats.org/officeDocument/2006/customXml" ds:itemID="{FDBE48F5-63C6-4DCF-8A37-DFCA01906B48}">
+<ds:datastoreItem xmlns:ds="http://schemas.openxmlformats.org/officeDocument/2006/customXml" ds:itemID="{3C697D6A-8ED0-4BA4-9931-989BECE3F543}">
   <ds:schemaRefs>
     <ds:schemaRef ds:uri="http://schemas.openxmlformats.org/officeDocument/2006/bibliography"/>
   </ds:schemaRefs>

</xml_diff>